<commit_message>
el btn render no funciona, pero chunk por chunk sí.
debe ser que no se puede crear un proceso quarto dentro otro proceso quarto
</commit_message>
<xml_diff>
--- a/reporte_group_user.docx
+++ b/reporte_group_user.docx
@@ -4,7 +4,7 @@
   <w:body>
     <w:p>
       <w:pPr>
-        <w:pStyle w:val="Title"/>
+        <w:pStyle w:val="Ttulo"/>
       </w:pPr>
       <w:r>
         <w:t xml:space="preserve">Reporte</w:t>
@@ -25,76 +25,567 @@
     <w:bookmarkStart w:id="20" w:name="datos-de-usuario"/>
     <w:p>
       <w:pPr>
-        <w:pStyle w:val="Heading2"/>
+        <w:pStyle w:val="Ttulo2"/>
       </w:pPr>
       <w:r>
         <w:t xml:space="preserve">Datos de usuario</w:t>
       </w:r>
     </w:p>
+    <w:tbl>
+      <w:tblPr>
+        <w:tblStyle w:val="Table"/>
+        <w:tblW w:type="pct" w:w="5000"/>
+        <w:tblLook w:firstRow="0" w:lastRow="0" w:firstColumn="0" w:lastColumn="0" w:noHBand="0" w:noVBand="0" w:val="0000"/>
+      </w:tblPr>
+      <w:tblGrid>
+        <w:gridCol w:w="2090"/>
+        <w:gridCol w:w="5830"/>
+      </w:tblGrid>
+      <w:tr>
+        <w:tc>
+          <w:tcPr/>
+          <w:p>
+            <w:pPr>
+              <w:pStyle w:val="Compact"/>
+              <w:jc w:val="left"/>
+            </w:pPr>
+            <w:r>
+              <w:rPr>
+                <w:bCs/>
+                <w:b/>
+              </w:rPr>
+              <w:t xml:space="preserve">Nombres</w:t>
+            </w:r>
+            <w:r>
+              <w:t xml:space="preserve">:</w:t>
+            </w:r>
+          </w:p>
+        </w:tc>
+        <w:tc>
+          <w:tcPr/>
+          <w:p>
+            <w:pPr>
+              <w:pStyle w:val="Compact"/>
+              <w:jc w:val="left"/>
+            </w:pPr>
+            <w:r>
+              <w:t xml:space="preserve">Samuel Enrique</w:t>
+            </w:r>
+          </w:p>
+        </w:tc>
+      </w:tr>
+      <w:tr>
+        <w:tc>
+          <w:tcPr/>
+          <w:p>
+            <w:pPr>
+              <w:pStyle w:val="Compact"/>
+              <w:jc w:val="left"/>
+            </w:pPr>
+            <w:r>
+              <w:rPr>
+                <w:bCs/>
+                <w:b/>
+              </w:rPr>
+              <w:t xml:space="preserve">Apellidos</w:t>
+            </w:r>
+            <w:r>
+              <w:t xml:space="preserve">:</w:t>
+            </w:r>
+          </w:p>
+        </w:tc>
+        <w:tc>
+          <w:tcPr/>
+          <w:p>
+            <w:pPr>
+              <w:pStyle w:val="Compact"/>
+              <w:jc w:val="left"/>
+            </w:pPr>
+            <w:r>
+              <w:t xml:space="preserve">Calderon Serrano</w:t>
+            </w:r>
+          </w:p>
+        </w:tc>
+      </w:tr>
+      <w:tr>
+        <w:tc>
+          <w:tcPr/>
+          <w:p>
+            <w:pPr>
+              <w:pStyle w:val="Compact"/>
+              <w:jc w:val="left"/>
+            </w:pPr>
+            <w:r>
+              <w:rPr>
+                <w:bCs/>
+                <w:b/>
+              </w:rPr>
+              <w:t xml:space="preserve">Periodo del reporte</w:t>
+            </w:r>
+            <w:r>
+              <w:t xml:space="preserve">:</w:t>
+            </w:r>
+          </w:p>
+        </w:tc>
+        <w:tc>
+          <w:tcPr/>
+          <w:p>
+            <w:pPr>
+              <w:pStyle w:val="Compact"/>
+              <w:jc w:val="left"/>
+            </w:pPr>
+            <w:r>
+              <w:t xml:space="preserve">Desde 10/11/2022 hasta 25/11/2022</w:t>
+            </w:r>
+          </w:p>
+        </w:tc>
+      </w:tr>
+    </w:tbl>
+    <w:bookmarkEnd w:id="20"/>
+    <w:bookmarkStart w:id="31" w:name="tareas"/>
     <w:p>
       <w:pPr>
-        <w:pStyle w:val="FirstParagraph"/>
+        <w:pStyle w:val="Ttulo2"/>
       </w:pPr>
       <w:r>
-        <w:rPr>
-          <w:bCs/>
-          <w:b/>
-        </w:rPr>
-        <w:t xml:space="preserve">Nombres</w:t>
-      </w:r>
-      <w:r>
-        <w:t xml:space="preserve">: Samuel Enrique</w:t>
+        <w:t xml:space="preserve">Tareas</w:t>
       </w:r>
     </w:p>
+    <w:bookmarkStart w:id="21" w:name="X41ca97b5c4a8bd09aeec9d8f7e0d510950d7456"/>
     <w:p>
       <w:pPr>
-        <w:pStyle w:val="BodyText"/>
+        <w:pStyle w:val="Ttulo3"/>
       </w:pPr>
       <w:r>
-        <w:rPr>
-          <w:bCs/>
-          <w:b/>
-        </w:rPr>
-        <w:t xml:space="preserve">Apellidos</w:t>
-      </w:r>
-      <w:r>
-        <w:t xml:space="preserve">: Calderon Serrano</w:t>
+        <w:t xml:space="preserve">Productos de tareas terminadas en el periodo</w:t>
       </w:r>
     </w:p>
+    <w:tbl xmlns:w="http://schemas.openxmlformats.org/wordprocessingml/2006/main" xmlns:r="http://schemas.openxmlformats.org/officeDocument/2006/relationships" xmlns:w14="http://schemas.microsoft.com/office/word/2010/wordml" xmlns:wp="http://schemas.openxmlformats.org/drawingml/2006/wordprocessingDrawing" xmlns:a="http://schemas.openxmlformats.org/drawingml/2006/main" xmlns:pic="http://schemas.openxmlformats.org/drawingml/2006/picture">
+      <w:tblPr>
+        <w:tblLayout w:type="autofit"/>
+        <w:jc w:val="center"/>
+        <w:tblW w:type="pct" w:w="0"/>
+        <w:tblLook w:firstRow="1" w:lastRow="0" w:firstColumn="0" w:lastColumn="0" w:noHBand="0" w:noVBand="1"/>
+      </w:tblPr>
+      <w:tr>
+        <w:trPr>
+          <w:cantSplit/>
+          <w:trHeight w:val="360" w:hRule="auto"/>
+          <w:tblHeader/>
+        </w:trPr>
+        header1
+        <w:tc>
+          <w:tcPr>
+            <w:tcBorders>
+              <w:bottom w:val="single" w:sz="16" w:space="0" w:color="666666"/>
+              <w:top w:val="single" w:sz="16" w:space="0" w:color="666666"/>
+              <w:left w:val="none" w:sz="0" w:space="0" w:color="000000"/>
+              <w:right w:val="none" w:sz="0" w:space="0" w:color="000000"/>
+            </w:tcBorders>
+            <w:shd w:val="clear" w:color="auto" w:fill="FFFFFF"/>
+            <w:tcMar>
+              <w:top w:w="0" w:type="dxa"/>
+              <w:bottom w:w="0" w:type="dxa"/>
+              <w:left w:w="0" w:type="dxa"/>
+              <w:right w:w="0" w:type="dxa"/>
+            </w:tcMar>
+            <w:vAlign w:val="center"/>
+          </w:tcPr>
+          <w:p>
+            <w:pPr>
+              <w:pStyle w:val="Normal"/>
+              <w:jc w:val="left"/>
+              <w:keepNext/>
+              <w:pBdr>
+                <w:bottom w:val="none" w:sz="0" w:space="0" w:color="000000"/>
+                <w:top w:val="none" w:sz="0" w:space="0" w:color="000000"/>
+                <w:left w:val="none" w:sz="0" w:space="0" w:color="000000"/>
+                <w:right w:val="none" w:sz="0" w:space="0" w:color="000000"/>
+              </w:pBdr>
+              <w:spacing w:after="100" w:before="100" w:line="240"/>
+              <w:ind w:firstLine="0" w:left="100" w:right="100"/>
+            </w:pPr>
+            <w:r xmlns:w="http://schemas.openxmlformats.org/wordprocessingml/2006/main" xmlns:wp="http://schemas.openxmlformats.org/drawingml/2006/wordprocessingDrawing" xmlns:r="http://schemas.openxmlformats.org/officeDocument/2006/relationships" xmlns:w14="http://schemas.microsoft.com/office/word/2010/wordml">
+              <w:rPr>
+                <w:rFonts w:ascii="Calibri" w:hAnsi="Calibri" w:eastAsia="Calibri" w:cs="Calibri"/>
+                <w:i w:val="false"/>
+                <w:b w:val="false"/>
+                <w:u w:val="none"/>
+                <w:sz w:val="20"/>
+                <w:szCs w:val="20"/>
+                <w:color w:val="000000"/>
+              </w:rPr>
+              <w:t xml:space="preserve">Unidad de medida</w:t>
+            </w:r>
+          </w:p>
+        </w:tc>
+        <w:tc>
+          <w:tcPr>
+            <w:tcBorders>
+              <w:bottom w:val="single" w:sz="16" w:space="0" w:color="666666"/>
+              <w:top w:val="single" w:sz="16" w:space="0" w:color="666666"/>
+              <w:left w:val="none" w:sz="0" w:space="0" w:color="000000"/>
+              <w:right w:val="none" w:sz="0" w:space="0" w:color="000000"/>
+            </w:tcBorders>
+            <w:shd w:val="clear" w:color="auto" w:fill="FFFFFF"/>
+            <w:tcMar>
+              <w:top w:w="0" w:type="dxa"/>
+              <w:bottom w:w="0" w:type="dxa"/>
+              <w:left w:w="0" w:type="dxa"/>
+              <w:right w:w="0" w:type="dxa"/>
+            </w:tcMar>
+            <w:vAlign w:val="center"/>
+          </w:tcPr>
+          <w:p>
+            <w:pPr>
+              <w:pStyle w:val="Normal"/>
+              <w:jc w:val="right"/>
+              <w:keepNext/>
+              <w:pBdr>
+                <w:bottom w:val="none" w:sz="0" w:space="0" w:color="000000"/>
+                <w:top w:val="none" w:sz="0" w:space="0" w:color="000000"/>
+                <w:left w:val="none" w:sz="0" w:space="0" w:color="000000"/>
+                <w:right w:val="none" w:sz="0" w:space="0" w:color="000000"/>
+              </w:pBdr>
+              <w:spacing w:after="100" w:before="100" w:line="240"/>
+              <w:ind w:firstLine="0" w:left="100" w:right="100"/>
+            </w:pPr>
+            <w:r xmlns:w="http://schemas.openxmlformats.org/wordprocessingml/2006/main" xmlns:wp="http://schemas.openxmlformats.org/drawingml/2006/wordprocessingDrawing" xmlns:r="http://schemas.openxmlformats.org/officeDocument/2006/relationships" xmlns:w14="http://schemas.microsoft.com/office/word/2010/wordml">
+              <w:rPr>
+                <w:rFonts w:ascii="Calibri" w:hAnsi="Calibri" w:eastAsia="Calibri" w:cs="Calibri"/>
+                <w:i w:val="false"/>
+                <w:b w:val="false"/>
+                <w:u w:val="none"/>
+                <w:sz w:val="20"/>
+                <w:szCs w:val="20"/>
+                <w:color w:val="000000"/>
+              </w:rPr>
+              <w:t xml:space="preserve">Cantidad</w:t>
+            </w:r>
+          </w:p>
+        </w:tc>
+      </w:tr>
+      <w:tr>
+        <w:trPr>
+          <w:cantSplit/>
+          <w:trHeight w:val="360" w:hRule="auto"/>
+        </w:trPr>
+        body1
+        <w:tc>
+          <w:tcPr>
+            <w:tcBorders>
+              <w:bottom w:val="single" w:sz="16" w:space="0" w:color="666666"/>
+              <w:top w:val="single" w:sz="16" w:space="0" w:color="666666"/>
+              <w:left w:val="none" w:sz="0" w:space="0" w:color="000000"/>
+              <w:right w:val="none" w:sz="0" w:space="0" w:color="000000"/>
+            </w:tcBorders>
+            <w:shd w:val="clear" w:color="auto" w:fill="FFFFFF"/>
+            <w:tcMar>
+              <w:top w:w="0" w:type="dxa"/>
+              <w:bottom w:w="0" w:type="dxa"/>
+              <w:left w:w="0" w:type="dxa"/>
+              <w:right w:w="0" w:type="dxa"/>
+            </w:tcMar>
+            <w:vAlign w:val="center"/>
+          </w:tcPr>
+          <w:p>
+            <w:pPr>
+              <w:pStyle w:val="Normal"/>
+              <w:jc w:val="left"/>
+              <w:keepNext/>
+              <w:pBdr>
+                <w:bottom w:val="none" w:sz="0" w:space="0" w:color="000000"/>
+                <w:top w:val="none" w:sz="0" w:space="0" w:color="000000"/>
+                <w:left w:val="none" w:sz="0" w:space="0" w:color="000000"/>
+                <w:right w:val="none" w:sz="0" w:space="0" w:color="000000"/>
+              </w:pBdr>
+              <w:spacing w:after="100" w:before="100" w:line="240"/>
+              <w:ind w:firstLine="0" w:left="100" w:right="100"/>
+            </w:pPr>
+            <w:r xmlns:w="http://schemas.openxmlformats.org/wordprocessingml/2006/main" xmlns:wp="http://schemas.openxmlformats.org/drawingml/2006/wordprocessingDrawing" xmlns:r="http://schemas.openxmlformats.org/officeDocument/2006/relationships" xmlns:w14="http://schemas.microsoft.com/office/word/2010/wordml">
+              <w:rPr>
+                <w:rFonts w:ascii="Calibri" w:hAnsi="Calibri" w:eastAsia="Calibri" w:cs="Calibri"/>
+                <w:i w:val="false"/>
+                <w:b w:val="false"/>
+                <w:u w:val="none"/>
+                <w:sz w:val="20"/>
+                <w:szCs w:val="20"/>
+                <w:color w:val="000000"/>
+              </w:rPr>
+              <w:t xml:space="preserve">Documento</w:t>
+            </w:r>
+          </w:p>
+        </w:tc>
+        <w:tc>
+          <w:tcPr>
+            <w:tcBorders>
+              <w:bottom w:val="single" w:sz="16" w:space="0" w:color="666666"/>
+              <w:top w:val="single" w:sz="16" w:space="0" w:color="666666"/>
+              <w:left w:val="none" w:sz="0" w:space="0" w:color="000000"/>
+              <w:right w:val="none" w:sz="0" w:space="0" w:color="000000"/>
+            </w:tcBorders>
+            <w:shd w:val="clear" w:color="auto" w:fill="FFFFFF"/>
+            <w:tcMar>
+              <w:top w:w="0" w:type="dxa"/>
+              <w:bottom w:w="0" w:type="dxa"/>
+              <w:left w:w="0" w:type="dxa"/>
+              <w:right w:w="0" w:type="dxa"/>
+            </w:tcMar>
+            <w:vAlign w:val="center"/>
+          </w:tcPr>
+          <w:p>
+            <w:pPr>
+              <w:pStyle w:val="Normal"/>
+              <w:jc w:val="right"/>
+              <w:keepNext/>
+              <w:pBdr>
+                <w:bottom w:val="none" w:sz="0" w:space="0" w:color="000000"/>
+                <w:top w:val="none" w:sz="0" w:space="0" w:color="000000"/>
+                <w:left w:val="none" w:sz="0" w:space="0" w:color="000000"/>
+                <w:right w:val="none" w:sz="0" w:space="0" w:color="000000"/>
+              </w:pBdr>
+              <w:spacing w:after="100" w:before="100" w:line="240"/>
+              <w:ind w:firstLine="0" w:left="100" w:right="100"/>
+            </w:pPr>
+            <w:r xmlns:w="http://schemas.openxmlformats.org/wordprocessingml/2006/main" xmlns:wp="http://schemas.openxmlformats.org/drawingml/2006/wordprocessingDrawing" xmlns:r="http://schemas.openxmlformats.org/officeDocument/2006/relationships" xmlns:w14="http://schemas.microsoft.com/office/word/2010/wordml">
+              <w:rPr>
+                <w:rFonts w:ascii="Calibri" w:hAnsi="Calibri" w:eastAsia="Calibri" w:cs="Calibri"/>
+                <w:i w:val="false"/>
+                <w:b w:val="false"/>
+                <w:u w:val="none"/>
+                <w:sz w:val="20"/>
+                <w:szCs w:val="20"/>
+                <w:color w:val="000000"/>
+              </w:rPr>
+              <w:t xml:space="preserve">19</w:t>
+            </w:r>
+          </w:p>
+        </w:tc>
+      </w:tr>
+    </w:tbl>
+    <w:bookmarkEnd w:id="21"/>
+    <w:bookmarkStart w:id="22" w:name="X4238f9282cd6f46a03eca7412a5130bb001d0d3"/>
     <w:p>
       <w:pPr>
-        <w:pStyle w:val="BodyText"/>
+        <w:pStyle w:val="Ttulo3"/>
       </w:pPr>
       <w:r>
-        <w:rPr>
-          <w:bCs/>
-          <w:b/>
-        </w:rPr>
-        <w:t xml:space="preserve">Periodo del reporte</w:t>
-      </w:r>
-      <w:r>
-        <w:t xml:space="preserve">: Desde 08/11/2022 hasta 23/11/2022</w:t>
+        <w:t xml:space="preserve">Productos de tareas no terminadas en el periodo</w:t>
       </w:r>
     </w:p>
+    <w:tbl xmlns:w="http://schemas.openxmlformats.org/wordprocessingml/2006/main" xmlns:r="http://schemas.openxmlformats.org/officeDocument/2006/relationships" xmlns:w14="http://schemas.microsoft.com/office/word/2010/wordml" xmlns:wp="http://schemas.openxmlformats.org/drawingml/2006/wordprocessingDrawing" xmlns:a="http://schemas.openxmlformats.org/drawingml/2006/main" xmlns:pic="http://schemas.openxmlformats.org/drawingml/2006/picture">
+      <w:tblPr>
+        <w:tblLayout w:type="autofit"/>
+        <w:jc w:val="center"/>
+        <w:tblW w:type="pct" w:w="0"/>
+        <w:tblLook w:firstRow="1" w:lastRow="0" w:firstColumn="0" w:lastColumn="0" w:noHBand="0" w:noVBand="1"/>
+      </w:tblPr>
+      <w:tr>
+        <w:trPr>
+          <w:cantSplit/>
+          <w:trHeight w:val="360" w:hRule="auto"/>
+          <w:tblHeader/>
+        </w:trPr>
+        header1
+        <w:tc>
+          <w:tcPr>
+            <w:tcBorders>
+              <w:bottom w:val="single" w:sz="16" w:space="0" w:color="666666"/>
+              <w:top w:val="single" w:sz="16" w:space="0" w:color="666666"/>
+              <w:left w:val="none" w:sz="0" w:space="0" w:color="000000"/>
+              <w:right w:val="none" w:sz="0" w:space="0" w:color="000000"/>
+            </w:tcBorders>
+            <w:shd w:val="clear" w:color="auto" w:fill="FFFFFF"/>
+            <w:tcMar>
+              <w:top w:w="0" w:type="dxa"/>
+              <w:bottom w:w="0" w:type="dxa"/>
+              <w:left w:w="0" w:type="dxa"/>
+              <w:right w:w="0" w:type="dxa"/>
+            </w:tcMar>
+            <w:vAlign w:val="center"/>
+          </w:tcPr>
+          <w:p>
+            <w:pPr>
+              <w:pStyle w:val="Normal"/>
+              <w:jc w:val="left"/>
+              <w:keepNext/>
+              <w:pBdr>
+                <w:bottom w:val="none" w:sz="0" w:space="0" w:color="000000"/>
+                <w:top w:val="none" w:sz="0" w:space="0" w:color="000000"/>
+                <w:left w:val="none" w:sz="0" w:space="0" w:color="000000"/>
+                <w:right w:val="none" w:sz="0" w:space="0" w:color="000000"/>
+              </w:pBdr>
+              <w:spacing w:after="100" w:before="100" w:line="240"/>
+              <w:ind w:firstLine="0" w:left="100" w:right="100"/>
+            </w:pPr>
+            <w:r xmlns:w="http://schemas.openxmlformats.org/wordprocessingml/2006/main" xmlns:wp="http://schemas.openxmlformats.org/drawingml/2006/wordprocessingDrawing" xmlns:r="http://schemas.openxmlformats.org/officeDocument/2006/relationships" xmlns:w14="http://schemas.microsoft.com/office/word/2010/wordml">
+              <w:rPr>
+                <w:rFonts w:ascii="Calibri" w:hAnsi="Calibri" w:eastAsia="Calibri" w:cs="Calibri"/>
+                <w:i w:val="false"/>
+                <w:b w:val="false"/>
+                <w:u w:val="none"/>
+                <w:sz w:val="20"/>
+                <w:szCs w:val="20"/>
+                <w:color w:val="000000"/>
+              </w:rPr>
+              <w:t xml:space="preserve">Unidad de medida</w:t>
+            </w:r>
+          </w:p>
+        </w:tc>
+        <w:tc>
+          <w:tcPr>
+            <w:tcBorders>
+              <w:bottom w:val="single" w:sz="16" w:space="0" w:color="666666"/>
+              <w:top w:val="single" w:sz="16" w:space="0" w:color="666666"/>
+              <w:left w:val="none" w:sz="0" w:space="0" w:color="000000"/>
+              <w:right w:val="none" w:sz="0" w:space="0" w:color="000000"/>
+            </w:tcBorders>
+            <w:shd w:val="clear" w:color="auto" w:fill="FFFFFF"/>
+            <w:tcMar>
+              <w:top w:w="0" w:type="dxa"/>
+              <w:bottom w:w="0" w:type="dxa"/>
+              <w:left w:w="0" w:type="dxa"/>
+              <w:right w:w="0" w:type="dxa"/>
+            </w:tcMar>
+            <w:vAlign w:val="center"/>
+          </w:tcPr>
+          <w:p>
+            <w:pPr>
+              <w:pStyle w:val="Normal"/>
+              <w:jc w:val="right"/>
+              <w:keepNext/>
+              <w:pBdr>
+                <w:bottom w:val="none" w:sz="0" w:space="0" w:color="000000"/>
+                <w:top w:val="none" w:sz="0" w:space="0" w:color="000000"/>
+                <w:left w:val="none" w:sz="0" w:space="0" w:color="000000"/>
+                <w:right w:val="none" w:sz="0" w:space="0" w:color="000000"/>
+              </w:pBdr>
+              <w:spacing w:after="100" w:before="100" w:line="240"/>
+              <w:ind w:firstLine="0" w:left="100" w:right="100"/>
+            </w:pPr>
+            <w:r xmlns:w="http://schemas.openxmlformats.org/wordprocessingml/2006/main" xmlns:wp="http://schemas.openxmlformats.org/drawingml/2006/wordprocessingDrawing" xmlns:r="http://schemas.openxmlformats.org/officeDocument/2006/relationships" xmlns:w14="http://schemas.microsoft.com/office/word/2010/wordml">
+              <w:rPr>
+                <w:rFonts w:ascii="Calibri" w:hAnsi="Calibri" w:eastAsia="Calibri" w:cs="Calibri"/>
+                <w:i w:val="false"/>
+                <w:b w:val="false"/>
+                <w:u w:val="none"/>
+                <w:sz w:val="20"/>
+                <w:szCs w:val="20"/>
+                <w:color w:val="000000"/>
+              </w:rPr>
+              <w:t xml:space="preserve">Cantidad</w:t>
+            </w:r>
+          </w:p>
+        </w:tc>
+      </w:tr>
+      <w:tr>
+        <w:trPr>
+          <w:cantSplit/>
+          <w:trHeight w:val="360" w:hRule="auto"/>
+        </w:trPr>
+        body1
+        <w:tc>
+          <w:tcPr>
+            <w:tcBorders>
+              <w:bottom w:val="single" w:sz="16" w:space="0" w:color="666666"/>
+              <w:top w:val="single" w:sz="16" w:space="0" w:color="666666"/>
+              <w:left w:val="none" w:sz="0" w:space="0" w:color="000000"/>
+              <w:right w:val="none" w:sz="0" w:space="0" w:color="000000"/>
+            </w:tcBorders>
+            <w:shd w:val="clear" w:color="auto" w:fill="FFFFFF"/>
+            <w:tcMar>
+              <w:top w:w="0" w:type="dxa"/>
+              <w:bottom w:w="0" w:type="dxa"/>
+              <w:left w:w="0" w:type="dxa"/>
+              <w:right w:w="0" w:type="dxa"/>
+            </w:tcMar>
+            <w:vAlign w:val="center"/>
+          </w:tcPr>
+          <w:p>
+            <w:pPr>
+              <w:pStyle w:val="Normal"/>
+              <w:jc w:val="left"/>
+              <w:keepNext/>
+              <w:pBdr>
+                <w:bottom w:val="none" w:sz="0" w:space="0" w:color="000000"/>
+                <w:top w:val="none" w:sz="0" w:space="0" w:color="000000"/>
+                <w:left w:val="none" w:sz="0" w:space="0" w:color="000000"/>
+                <w:right w:val="none" w:sz="0" w:space="0" w:color="000000"/>
+              </w:pBdr>
+              <w:spacing w:after="100" w:before="100" w:line="240"/>
+              <w:ind w:firstLine="0" w:left="100" w:right="100"/>
+            </w:pPr>
+            <w:r xmlns:w="http://schemas.openxmlformats.org/wordprocessingml/2006/main" xmlns:wp="http://schemas.openxmlformats.org/drawingml/2006/wordprocessingDrawing" xmlns:r="http://schemas.openxmlformats.org/officeDocument/2006/relationships" xmlns:w14="http://schemas.microsoft.com/office/word/2010/wordml">
+              <w:rPr>
+                <w:rFonts w:ascii="Calibri" w:hAnsi="Calibri" w:eastAsia="Calibri" w:cs="Calibri"/>
+                <w:i w:val="false"/>
+                <w:b w:val="false"/>
+                <w:u w:val="none"/>
+                <w:sz w:val="20"/>
+                <w:szCs w:val="20"/>
+                <w:color w:val="000000"/>
+              </w:rPr>
+              <w:t xml:space="preserve">Documento</w:t>
+            </w:r>
+          </w:p>
+        </w:tc>
+        <w:tc>
+          <w:tcPr>
+            <w:tcBorders>
+              <w:bottom w:val="single" w:sz="16" w:space="0" w:color="666666"/>
+              <w:top w:val="single" w:sz="16" w:space="0" w:color="666666"/>
+              <w:left w:val="none" w:sz="0" w:space="0" w:color="000000"/>
+              <w:right w:val="none" w:sz="0" w:space="0" w:color="000000"/>
+            </w:tcBorders>
+            <w:shd w:val="clear" w:color="auto" w:fill="FFFFFF"/>
+            <w:tcMar>
+              <w:top w:w="0" w:type="dxa"/>
+              <w:bottom w:w="0" w:type="dxa"/>
+              <w:left w:w="0" w:type="dxa"/>
+              <w:right w:w="0" w:type="dxa"/>
+            </w:tcMar>
+            <w:vAlign w:val="center"/>
+          </w:tcPr>
+          <w:p>
+            <w:pPr>
+              <w:pStyle w:val="Normal"/>
+              <w:jc w:val="right"/>
+              <w:keepNext/>
+              <w:pBdr>
+                <w:bottom w:val="none" w:sz="0" w:space="0" w:color="000000"/>
+                <w:top w:val="none" w:sz="0" w:space="0" w:color="000000"/>
+                <w:left w:val="none" w:sz="0" w:space="0" w:color="000000"/>
+                <w:right w:val="none" w:sz="0" w:space="0" w:color="000000"/>
+              </w:pBdr>
+              <w:spacing w:after="100" w:before="100" w:line="240"/>
+              <w:ind w:firstLine="0" w:left="100" w:right="100"/>
+            </w:pPr>
+            <w:r xmlns:w="http://schemas.openxmlformats.org/wordprocessingml/2006/main" xmlns:wp="http://schemas.openxmlformats.org/drawingml/2006/wordprocessingDrawing" xmlns:r="http://schemas.openxmlformats.org/officeDocument/2006/relationships" xmlns:w14="http://schemas.microsoft.com/office/word/2010/wordml">
+              <w:rPr>
+                <w:rFonts w:ascii="Calibri" w:hAnsi="Calibri" w:eastAsia="Calibri" w:cs="Calibri"/>
+                <w:i w:val="false"/>
+                <w:b w:val="false"/>
+                <w:u w:val="none"/>
+                <w:sz w:val="20"/>
+                <w:szCs w:val="20"/>
+                <w:color w:val="000000"/>
+              </w:rPr>
+              <w:t xml:space="preserve">0</w:t>
+            </w:r>
+          </w:p>
+        </w:tc>
+      </w:tr>
+    </w:tbl>
     <w:p>
       <w:r>
         <w:br w:type="page"/>
       </w:r>
     </w:p>
-    <w:bookmarkEnd w:id="20"/>
-    <w:bookmarkStart w:id="25" w:name="tareas"/>
+    <w:bookmarkEnd w:id="22"/>
+    <w:bookmarkStart w:id="26" w:name="X3c568354d687beae55fa4e072ffbc0d36c91446"/>
     <w:p>
       <w:pPr>
-        <w:pStyle w:val="Heading2"/>
-      </w:pPr>
-      <w:r>
-        <w:t xml:space="preserve">Tareas</w:t>
-      </w:r>
-    </w:p>
-    <w:bookmarkStart w:id="24" w:name="X3c568354d687beae55fa4e072ffbc0d36c91446"/>
-    <w:p>
-      <w:pPr>
-        <w:pStyle w:val="Heading3"/>
+        <w:pStyle w:val="Ttulo3"/>
       </w:pPr>
       <w:r>
         <w:t xml:space="preserve">Estado de las tareas con última modificación en el periodo</w:t>
@@ -119,20 +610,20 @@
             <w:r>
               <w:drawing>
                 <wp:inline>
-                  <wp:extent cx="5334000" cy="2667000"/>
+                  <wp:extent cx="5600700" cy="2800350"/>
                   <wp:effectExtent b="0" l="0" r="0" t="0"/>
-                  <wp:docPr descr="" title="" id="22" name="Picture"/>
+                  <wp:docPr descr="" title="" id="24" name="Picture"/>
                   <a:graphic>
                     <a:graphicData uri="http://schemas.openxmlformats.org/drawingml/2006/picture">
                       <pic:pic>
                         <pic:nvPicPr>
-                          <pic:cNvPr descr="reporte_group_user_files/figure-docx/unnamed-chunk-6-1.png" id="23" name="Picture"/>
+                          <pic:cNvPr descr="reporte_group_user_files/figure-docx/unnamed-chunk-9-1.png" id="25" name="Picture"/>
                           <pic:cNvPicPr>
                             <a:picLocks noChangeArrowheads="1" noChangeAspect="1"/>
                           </pic:cNvPicPr>
                         </pic:nvPicPr>
                         <pic:blipFill>
-                          <a:blip r:embed="rId21"/>
+                          <a:blip r:embed="rId23"/>
                           <a:stretch>
                             <a:fillRect/>
                           </a:stretch>
@@ -140,7 +631,7 @@
                         <pic:spPr bwMode="auto">
                           <a:xfrm>
                             <a:off x="0" y="0"/>
-                            <a:ext cx="5334000" cy="2667000"/>
+                            <a:ext cx="5600700" cy="2800350"/>
                           </a:xfrm>
                           <a:prstGeom prst="rect">
                             <a:avLst/>
@@ -172,9 +663,95 @@
         </w:tc>
       </w:tr>
     </w:tbl>
-    <w:bookmarkEnd w:id="24"/>
-    <w:bookmarkEnd w:id="25"/>
-    <w:sectPr/>
+    <w:bookmarkEnd w:id="26"/>
+    <w:bookmarkStart w:id="30" w:name="tareas-agregadas-por-fecha"/>
+    <w:p>
+      <w:pPr>
+        <w:pStyle w:val="Ttulo3"/>
+      </w:pPr>
+      <w:r>
+        <w:t xml:space="preserve">Tareas agregadas por fecha</w:t>
+      </w:r>
+    </w:p>
+    <w:tbl>
+      <w:tblPr>
+        <w:tblStyle w:val="Table"/>
+        <w:tblW w:type="pct" w:w="5000"/>
+        <w:tblLook w:firstRow="0" w:lastRow="0" w:firstColumn="0" w:lastColumn="0" w:noHBand="0" w:noVBand="0" w:val="0000"/>
+      </w:tblPr>
+      <w:tblGrid>
+        <w:gridCol w:w="7920"/>
+      </w:tblGrid>
+      <w:tr>
+        <w:tc>
+          <w:tcPr/>
+          <w:p>
+            <w:pPr>
+              <w:jc w:val="center"/>
+            </w:pPr>
+            <w:r>
+              <w:drawing>
+                <wp:inline>
+                  <wp:extent cx="5600700" cy="2800350"/>
+                  <wp:effectExtent b="0" l="0" r="0" t="0"/>
+                  <wp:docPr descr="" title="" id="28" name="Picture"/>
+                  <a:graphic>
+                    <a:graphicData uri="http://schemas.openxmlformats.org/drawingml/2006/picture">
+                      <pic:pic>
+                        <pic:nvPicPr>
+                          <pic:cNvPr descr="reporte_group_user_files/figure-docx/unnamed-chunk-10-1.png" id="29" name="Picture"/>
+                          <pic:cNvPicPr>
+                            <a:picLocks noChangeArrowheads="1" noChangeAspect="1"/>
+                          </pic:cNvPicPr>
+                        </pic:nvPicPr>
+                        <pic:blipFill>
+                          <a:blip r:embed="rId27"/>
+                          <a:stretch>
+                            <a:fillRect/>
+                          </a:stretch>
+                        </pic:blipFill>
+                        <pic:spPr bwMode="auto">
+                          <a:xfrm>
+                            <a:off x="0" y="0"/>
+                            <a:ext cx="5600700" cy="2800350"/>
+                          </a:xfrm>
+                          <a:prstGeom prst="rect">
+                            <a:avLst/>
+                          </a:prstGeom>
+                          <a:noFill/>
+                          <a:ln w="9525">
+                            <a:noFill/>
+                            <a:headEnd/>
+                            <a:tailEnd/>
+                          </a:ln>
+                        </pic:spPr>
+                      </pic:pic>
+                    </a:graphicData>
+                  </a:graphic>
+                </wp:inline>
+              </w:drawing>
+            </w:r>
+          </w:p>
+          <w:p>
+            <w:pPr>
+              <w:jc w:val="center"/>
+            </w:pPr>
+            <w:pPr>
+              <w:jc w:val="start"/>
+              <w:spacing w:before="200"/>
+              <w:pStyle w:val="ImageCaption"/>
+            </w:pPr>
+          </w:p>
+        </w:tc>
+      </w:tr>
+    </w:tbl>
+    <w:bookmarkEnd w:id="30"/>
+    <w:bookmarkEnd w:id="31"/>
+    <w:sectPr>
+      <w:pgSz w:h="15840" w:w="12240"/>
+      <w:pgMar w:bottom="1417" w:footer="720" w:gutter="0" w:header="720" w:left="1701" w:right="1701" w:top="1417"/>
+      <w:cols w:space="720"/>
+    </w:sectPr>
   </w:body>
 </w:document>
 </file>
@@ -203,7 +780,84 @@
 </file>
 
 <file path=word/numbering.xml><?xml version="1.0" encoding="utf-8"?>
-<w:numbering xmlns:w="http://schemas.openxmlformats.org/wordprocessingml/2006/main">
+<w:numbering xmlns:aink="http://schemas.microsoft.com/office/drawing/2016/ink" xmlns:am3d="http://schemas.microsoft.com/office/drawing/2017/model3d" xmlns:cx="http://schemas.microsoft.com/office/drawing/2014/chartex" xmlns:cx1="http://schemas.microsoft.com/office/drawing/2015/9/8/chartex" xmlns:cx2="http://schemas.microsoft.com/office/drawing/2015/10/21/chartex" xmlns:cx3="http://schemas.microsoft.com/office/drawing/2016/5/9/chartex" xmlns:cx4="http://schemas.microsoft.com/office/drawing/2016/5/10/chartex" xmlns:cx5="http://schemas.microsoft.com/office/drawing/2016/5/11/chartex" xmlns:cx6="http://schemas.microsoft.com/office/drawing/2016/5/12/chartex" xmlns:cx7="http://schemas.microsoft.com/office/drawing/2016/5/13/chartex" xmlns:cx8="http://schemas.microsoft.com/office/drawing/2016/5/14/chartex" xmlns:m="http://schemas.openxmlformats.org/officeDocument/2006/math" xmlns:mc="http://schemas.openxmlformats.org/markup-compatibility/2006" xmlns:o="urn:schemas-microsoft-com:office:office" xmlns:r="http://schemas.openxmlformats.org/officeDocument/2006/relationships" xmlns:v="urn:schemas-microsoft-com:vml" xmlns:w="http://schemas.openxmlformats.org/wordprocessingml/2006/main" xmlns:w10="urn:schemas-microsoft-com:office:word" xmlns:w14="http://schemas.microsoft.com/office/word/2010/wordml" xmlns:w15="http://schemas.microsoft.com/office/word/2012/wordml" xmlns:w16="http://schemas.microsoft.com/office/word/2018/wordml" xmlns:w16cex="http://schemas.microsoft.com/office/word/2018/wordml/cex" xmlns:w16cid="http://schemas.microsoft.com/office/word/2016/wordml/cid" xmlns:w16se="http://schemas.microsoft.com/office/word/2015/wordml/symex" xmlns:wne="http://schemas.microsoft.com/office/word/2006/wordml" xmlns:wp="http://schemas.openxmlformats.org/drawingml/2006/wordprocessingDrawing" xmlns:wp14="http://schemas.microsoft.com/office/word/2010/wordprocessingDrawing" xmlns:wpc="http://schemas.microsoft.com/office/word/2010/wordprocessingCanvas" xmlns:wpg="http://schemas.microsoft.com/office/word/2010/wordprocessingGroup" xmlns:wpi="http://schemas.microsoft.com/office/word/2010/wordprocessingInk" xmlns:wps="http://schemas.microsoft.com/office/word/2010/wordprocessingShape" mc:Ignorable="w14 w15 w16se w16cid w16 w16cex wp14">
+  <w:abstractNum w15:restartNumberingAfterBreak="0" w:abstractNumId="0">
+    <w:nsid w:val="0000A990"/>
+    <w:multiLevelType w:val="multilevel"/>
+    <w:tmpl w:val="1B3A093E"/>
+    <w:lvl w:ilvl="0">
+      <w:numFmt w:val="bullet"/>
+      <w:lvlText w:val=" "/>
+      <w:lvlJc w:val="left"/>
+      <w:pPr>
+        <w:ind w:hanging="480" w:left="720"/>
+      </w:pPr>
+    </w:lvl>
+    <w:lvl w:ilvl="1">
+      <w:numFmt w:val="bullet"/>
+      <w:lvlText w:val=" "/>
+      <w:lvlJc w:val="left"/>
+      <w:pPr>
+        <w:ind w:hanging="480" w:left="1440"/>
+      </w:pPr>
+    </w:lvl>
+    <w:lvl w:ilvl="2">
+      <w:numFmt w:val="bullet"/>
+      <w:lvlText w:val=" "/>
+      <w:lvlJc w:val="left"/>
+      <w:pPr>
+        <w:ind w:hanging="480" w:left="2160"/>
+      </w:pPr>
+    </w:lvl>
+    <w:lvl w:ilvl="3">
+      <w:numFmt w:val="bullet"/>
+      <w:lvlText w:val=" "/>
+      <w:lvlJc w:val="left"/>
+      <w:pPr>
+        <w:ind w:hanging="480" w:left="2880"/>
+      </w:pPr>
+    </w:lvl>
+    <w:lvl w:ilvl="4">
+      <w:numFmt w:val="bullet"/>
+      <w:lvlText w:val=" "/>
+      <w:lvlJc w:val="left"/>
+      <w:pPr>
+        <w:ind w:hanging="480" w:left="3600"/>
+      </w:pPr>
+    </w:lvl>
+    <w:lvl w:ilvl="5">
+      <w:numFmt w:val="bullet"/>
+      <w:lvlText w:val=" "/>
+      <w:lvlJc w:val="left"/>
+      <w:pPr>
+        <w:ind w:hanging="480" w:left="4320"/>
+      </w:pPr>
+    </w:lvl>
+    <w:lvl w:ilvl="6">
+      <w:numFmt w:val="bullet"/>
+      <w:lvlText w:val=" "/>
+      <w:lvlJc w:val="left"/>
+      <w:pPr>
+        <w:ind w:hanging="480" w:left="5040"/>
+      </w:pPr>
+    </w:lvl>
+    <w:lvl w:ilvl="7">
+      <w:numFmt w:val="bullet"/>
+      <w:lvlText w:val=" "/>
+      <w:lvlJc w:val="left"/>
+      <w:pPr>
+        <w:ind w:hanging="480" w:left="5760"/>
+      </w:pPr>
+    </w:lvl>
+    <w:lvl w:ilvl="8">
+      <w:numFmt w:val="bullet"/>
+      <w:lvlText w:val=" "/>
+      <w:lvlJc w:val="left"/>
+      <w:pPr>
+        <w:ind w:hanging="480" w:left="6480"/>
+      </w:pPr>
+    </w:lvl>
+  </w:abstractNum>
   <w:abstractNum w:abstractNumId="990">
     <w:nsid w:val="A990"/>
     <w:multiLevelType w:val="multilevel"/>
@@ -280,6 +934,18 @@
       </w:pPr>
     </w:lvl>
   </w:abstractNum>
+  <w:num w:numId="1">
+    <w:abstractNumId w:val="0"/>
+  </w:num>
+  <w:num w:numId="2">
+    <w:abstractNumId w:val="0"/>
+  </w:num>
+  <w:num w:numId="3">
+    <w:abstractNumId w:val="0"/>
+  </w:num>
+  <w:num w:numId="4">
+    <w:abstractNumId w:val="0"/>
+  </w:num>
   <w:num w:numId="1000">
     <w:abstractNumId w:val="990"/>
   </w:num>
@@ -287,7 +953,7 @@
 </file>
 
 <file path=word/styles.xml><?xml version="1.0" encoding="utf-8"?>
-<w:styles xmlns:r="http://schemas.openxmlformats.org/officeDocument/2006/relationships" xmlns:w="http://schemas.openxmlformats.org/wordprocessingml/2006/main">
+<w:styles xmlns:mc="http://schemas.openxmlformats.org/markup-compatibility/2006" xmlns:r="http://schemas.openxmlformats.org/officeDocument/2006/relationships" xmlns:w="http://schemas.openxmlformats.org/wordprocessingml/2006/main" xmlns:w14="http://schemas.microsoft.com/office/word/2010/wordml" xmlns:w15="http://schemas.microsoft.com/office/word/2012/wordml" xmlns:w16="http://schemas.microsoft.com/office/word/2018/wordml" xmlns:w16cex="http://schemas.microsoft.com/office/word/2018/wordml/cex" xmlns:w16cid="http://schemas.microsoft.com/office/word/2016/wordml/cid" xmlns:w16se="http://schemas.microsoft.com/office/word/2015/wordml/symex" mc:Ignorable="w14 w15 w16se w16cid w16 w16cex">
   <w:docDefaults>
     <w:rPrDefault>
       <w:rPr>
@@ -303,117 +969,352 @@
       </w:pPr>
     </w:pPrDefault>
   </w:docDefaults>
-  <w:latentStyles w:count="276" w:defLockedState="0" w:defQFormat="0" w:defSemiHidden="0" w:defUIPriority="0" w:defUnhideWhenUsed="0"/>
+  <w:latentStyles w:count="376" w:defLockedState="0" w:defQFormat="0" w:defSemiHidden="0" w:defUIPriority="0" w:defUnhideWhenUsed="0">
+    <w:lsdException w:name="heading 5" w:semiHidden="1" w:unhideWhenUsed="1"/>
+    <w:lsdException w:name="index 2" w:semiHidden="1" w:unhideWhenUsed="1"/>
+    <w:lsdException w:name="index 3" w:semiHidden="1" w:unhideWhenUsed="1"/>
+    <w:lsdException w:name="index 4" w:semiHidden="1" w:unhideWhenUsed="1"/>
+    <w:lsdException w:name="index 5" w:semiHidden="1" w:unhideWhenUsed="1"/>
+    <w:lsdException w:name="index 6" w:semiHidden="1" w:unhideWhenUsed="1"/>
+    <w:lsdException w:name="index 7" w:semiHidden="1" w:unhideWhenUsed="1"/>
+    <w:lsdException w:name="index 8" w:semiHidden="1" w:unhideWhenUsed="1"/>
+    <w:lsdException w:name="index 9" w:semiHidden="1" w:unhideWhenUsed="1"/>
+    <w:lsdException w:name="toc 1" w:semiHidden="1" w:unhideWhenUsed="1"/>
+    <w:lsdException w:name="toc 2" w:semiHidden="1" w:unhideWhenUsed="1"/>
+    <w:lsdException w:name="toc 3" w:semiHidden="1" w:unhideWhenUsed="1"/>
+    <w:lsdException w:name="toc 4" w:semiHidden="1" w:unhideWhenUsed="1"/>
+    <w:lsdException w:name="toc 5" w:semiHidden="1" w:unhideWhenUsed="1"/>
+    <w:lsdException w:name="toc 6" w:semiHidden="1" w:unhideWhenUsed="1"/>
+    <w:lsdException w:name="toc 7" w:semiHidden="1" w:unhideWhenUsed="1"/>
+    <w:lsdException w:name="toc 8" w:semiHidden="1" w:unhideWhenUsed="1"/>
+    <w:lsdException w:name="toc 9" w:semiHidden="1" w:unhideWhenUsed="1"/>
+    <w:lsdException w:name="Normal Indent" w:semiHidden="1" w:unhideWhenUsed="1"/>
+    <w:lsdException w:name="footnote text" w:semiHidden="1" w:unhideWhenUsed="1"/>
+    <w:lsdException w:name="annotation text" w:semiHidden="1" w:unhideWhenUsed="1"/>
+    <w:lsdException w:name="header" w:semiHidden="1" w:unhideWhenUsed="1"/>
+    <w:lsdException w:name="footer" w:semiHidden="1" w:unhideWhenUsed="1"/>
+    <w:lsdException w:name="index heading" w:semiHidden="1" w:unhideWhenUsed="1"/>
+    <w:lsdException w:name="caption" w:semiHidden="1" w:unhideWhenUsed="1"/>
+    <w:lsdException w:name="table of figures" w:semiHidden="1" w:unhideWhenUsed="1"/>
+    <w:lsdException w:name="envelope address" w:semiHidden="1" w:unhideWhenUsed="1"/>
+    <w:lsdException w:name="envelope return" w:semiHidden="1" w:unhideWhenUsed="1"/>
+    <w:lsdException w:name="footnote reference" w:semiHidden="1" w:unhideWhenUsed="1"/>
+    <w:lsdException w:name="annotation reference" w:semiHidden="1" w:unhideWhenUsed="1"/>
+    <w:lsdException w:name="line number" w:semiHidden="1" w:unhideWhenUsed="1"/>
+    <w:lsdException w:name="page number" w:semiHidden="1" w:unhideWhenUsed="1"/>
+    <w:lsdException w:name="endnote reference" w:semiHidden="1" w:unhideWhenUsed="1"/>
+    <w:lsdException w:name="endnote text" w:semiHidden="1" w:unhideWhenUsed="1"/>
+    <w:lsdException w:name="table of authorities" w:semiHidden="1" w:unhideWhenUsed="1"/>
+    <w:lsdException w:name="macro" w:semiHidden="1" w:unhideWhenUsed="1"/>
+    <w:lsdException w:name="toa heading" w:semiHidden="1" w:unhideWhenUsed="1"/>
+    <w:lsdException w:name="List" w:semiHidden="1" w:unhideWhenUsed="1"/>
+    <w:lsdException w:name="List Bullet" w:semiHidden="1" w:unhideWhenUsed="1"/>
+    <w:lsdException w:name="List Number" w:semiHidden="1" w:unhideWhenUsed="1"/>
+    <w:lsdException w:name="List 2" w:semiHidden="1" w:unhideWhenUsed="1"/>
+    <w:lsdException w:name="List 3" w:semiHidden="1" w:unhideWhenUsed="1"/>
+    <w:lsdException w:name="List 4" w:semiHidden="1" w:unhideWhenUsed="1"/>
+    <w:lsdException w:name="List Bullet 2" w:semiHidden="1" w:unhideWhenUsed="1"/>
+    <w:lsdException w:name="List Bullet 3" w:semiHidden="1" w:unhideWhenUsed="1"/>
+    <w:lsdException w:name="List Number 2" w:semiHidden="1" w:unhideWhenUsed="1"/>
+    <w:lsdException w:name="List Number 3" w:semiHidden="1" w:unhideWhenUsed="1"/>
+    <w:lsdException w:name="List Number 4" w:semiHidden="1" w:unhideWhenUsed="1"/>
+    <w:lsdException w:name="List Number 5" w:semiHidden="1" w:unhideWhenUsed="1"/>
+    <w:lsdException w:name="Closing" w:semiHidden="1" w:unhideWhenUsed="1"/>
+    <w:lsdException w:name="Signature" w:semiHidden="1" w:unhideWhenUsed="1"/>
+    <w:lsdException w:name="Default Paragraph Font" w:semiHidden="1" w:unhideWhenUsed="1"/>
+    <w:lsdException w:name="Body Text" w:semiHidden="1" w:unhideWhenUsed="1"/>
+    <w:lsdException w:name="Body Text Indent" w:semiHidden="1" w:unhideWhenUsed="1"/>
+    <w:lsdException w:name="List Continue" w:semiHidden="1" w:unhideWhenUsed="1"/>
+    <w:lsdException w:name="List Continue 2" w:semiHidden="1" w:unhideWhenUsed="1"/>
+    <w:lsdException w:name="List Continue 3" w:semiHidden="1" w:unhideWhenUsed="1"/>
+    <w:lsdException w:name="List Continue 4" w:semiHidden="1" w:unhideWhenUsed="1"/>
+    <w:lsdException w:name="List Continue 5" w:semiHidden="1" w:unhideWhenUsed="1"/>
+    <w:lsdException w:name="Message Header" w:semiHidden="1" w:unhideWhenUsed="1"/>
+    <w:lsdException w:name="Salutation" w:semiHidden="1" w:unhideWhenUsed="1"/>
+    <w:lsdException w:name="Date" w:semiHidden="1" w:unhideWhenUsed="1"/>
+    <w:lsdException w:name="Body Text First Indent" w:semiHidden="1" w:unhideWhenUsed="1"/>
+    <w:lsdException w:name="Body Text Indent 2" w:semiHidden="1" w:unhideWhenUsed="1"/>
+    <w:lsdException w:name="Body Text Indent 3" w:semiHidden="1" w:unhideWhenUsed="1"/>
+    <w:lsdException w:name="Block Text" w:semiHidden="1" w:unhideWhenUsed="1"/>
+    <w:lsdException w:name="Hyperlink" w:semiHidden="1" w:unhideWhenUsed="1"/>
+    <w:lsdException w:name="FollowedHyperlink" w:semiHidden="1" w:unhideWhenUsed="1"/>
+    <w:lsdException w:name="Document Map" w:semiHidden="1" w:unhideWhenUsed="1"/>
+    <w:lsdException w:name="Plain Text" w:semiHidden="1" w:unhideWhenUsed="1"/>
+    <w:lsdException w:name="E-mail Signature" w:semiHidden="1" w:unhideWhenUsed="1"/>
+    <w:lsdException w:name="HTML Top of Form" w:semiHidden="1" w:unhideWhenUsed="1"/>
+    <w:lsdException w:name="HTML Bottom of Form" w:semiHidden="1" w:unhideWhenUsed="1"/>
+    <w:lsdException w:name="Normal (Web)" w:semiHidden="1" w:unhideWhenUsed="1"/>
+    <w:lsdException w:name="HTML Acronym" w:semiHidden="1" w:unhideWhenUsed="1"/>
+    <w:lsdException w:name="HTML Address" w:semiHidden="1" w:unhideWhenUsed="1"/>
+    <w:lsdException w:name="HTML Cite" w:semiHidden="1" w:unhideWhenUsed="1"/>
+    <w:lsdException w:name="HTML Code" w:semiHidden="1" w:unhideWhenUsed="1"/>
+    <w:lsdException w:name="HTML Definition" w:semiHidden="1" w:unhideWhenUsed="1"/>
+    <w:lsdException w:name="HTML Keyboard" w:semiHidden="1" w:unhideWhenUsed="1"/>
+    <w:lsdException w:name="HTML Preformatted" w:semiHidden="1" w:unhideWhenUsed="1"/>
+    <w:lsdException w:name="HTML Sample" w:semiHidden="1" w:unhideWhenUsed="1"/>
+    <w:lsdException w:name="HTML Typewriter" w:semiHidden="1" w:unhideWhenUsed="1"/>
+    <w:lsdException w:name="HTML Variable" w:semiHidden="1" w:unhideWhenUsed="1"/>
+    <w:lsdException w:name="Normal Table" w:semiHidden="1" w:unhideWhenUsed="1"/>
+    <w:lsdException w:name="annotation subject" w:semiHidden="1" w:unhideWhenUsed="1"/>
+    <w:lsdException w:name="No List" w:semiHidden="1" w:unhideWhenUsed="1"/>
+    <w:lsdException w:name="Outline List 1" w:semiHidden="1" w:unhideWhenUsed="1"/>
+    <w:lsdException w:name="Outline List 2" w:semiHidden="1" w:unhideWhenUsed="1"/>
+    <w:lsdException w:name="Outline List 3" w:semiHidden="1" w:unhideWhenUsed="1"/>
+    <w:lsdException w:name="Table Simple 1" w:semiHidden="1" w:unhideWhenUsed="1"/>
+    <w:lsdException w:name="Table Simple 2" w:semiHidden="1" w:unhideWhenUsed="1"/>
+    <w:lsdException w:name="Table Simple 3" w:semiHidden="1" w:unhideWhenUsed="1"/>
+    <w:lsdException w:name="Table Classic 1" w:semiHidden="1" w:unhideWhenUsed="1"/>
+    <w:lsdException w:name="Table Classic 2" w:semiHidden="1" w:unhideWhenUsed="1"/>
+    <w:lsdException w:name="Table Classic 3" w:semiHidden="1" w:unhideWhenUsed="1"/>
+    <w:lsdException w:name="Table Classic 4" w:semiHidden="1" w:unhideWhenUsed="1"/>
+    <w:lsdException w:name="Table Colorful 1" w:semiHidden="1" w:unhideWhenUsed="1"/>
+    <w:lsdException w:name="Table Colorful 2" w:semiHidden="1" w:unhideWhenUsed="1"/>
+    <w:lsdException w:name="Table Colorful 3" w:semiHidden="1" w:unhideWhenUsed="1"/>
+    <w:lsdException w:name="Table Columns 1" w:semiHidden="1" w:unhideWhenUsed="1"/>
+    <w:lsdException w:name="Table Columns 2" w:semiHidden="1" w:unhideWhenUsed="1"/>
+    <w:lsdException w:name="Table Columns 3" w:semiHidden="1" w:unhideWhenUsed="1"/>
+    <w:lsdException w:name="Table Columns 4" w:semiHidden="1" w:unhideWhenUsed="1"/>
+    <w:lsdException w:name="Table Columns 5" w:semiHidden="1" w:unhideWhenUsed="1"/>
+    <w:lsdException w:name="Table Grid 1" w:semiHidden="1" w:unhideWhenUsed="1"/>
+    <w:lsdException w:name="Table Grid 2" w:semiHidden="1" w:unhideWhenUsed="1"/>
+    <w:lsdException w:name="Table Grid 3" w:semiHidden="1" w:unhideWhenUsed="1"/>
+    <w:lsdException w:name="Table Grid 4" w:semiHidden="1" w:unhideWhenUsed="1"/>
+    <w:lsdException w:name="Table Grid 5" w:semiHidden="1" w:unhideWhenUsed="1"/>
+    <w:lsdException w:name="Table Grid 6" w:semiHidden="1" w:unhideWhenUsed="1"/>
+    <w:lsdException w:name="Table Grid 7" w:semiHidden="1" w:unhideWhenUsed="1"/>
+    <w:lsdException w:name="Table Grid 8" w:semiHidden="1" w:unhideWhenUsed="1"/>
+    <w:lsdException w:name="Table List 1" w:semiHidden="1" w:unhideWhenUsed="1"/>
+    <w:lsdException w:name="Table List 2" w:semiHidden="1" w:unhideWhenUsed="1"/>
+    <w:lsdException w:name="Table List 3" w:semiHidden="1" w:unhideWhenUsed="1"/>
+    <w:lsdException w:name="Table List 4" w:semiHidden="1" w:unhideWhenUsed="1"/>
+    <w:lsdException w:name="Table List 5" w:semiHidden="1" w:unhideWhenUsed="1"/>
+    <w:lsdException w:name="Table List 6" w:semiHidden="1" w:unhideWhenUsed="1"/>
+    <w:lsdException w:name="Table List 7" w:semiHidden="1" w:unhideWhenUsed="1"/>
+    <w:lsdException w:name="Table List 8" w:semiHidden="1" w:unhideWhenUsed="1"/>
+    <w:lsdException w:name="Table 3D effects 1" w:semiHidden="1" w:unhideWhenUsed="1"/>
+    <w:lsdException w:name="Table 3D effects 2" w:semiHidden="1" w:unhideWhenUsed="1"/>
+    <w:lsdException w:name="Table 3D effects 3" w:semiHidden="1" w:unhideWhenUsed="1"/>
+    <w:lsdException w:name="Table Contemporary" w:semiHidden="1" w:unhideWhenUsed="1"/>
+    <w:lsdException w:name="Table Elegant" w:semiHidden="1" w:unhideWhenUsed="1"/>
+    <w:lsdException w:name="Table Professional" w:semiHidden="1" w:unhideWhenUsed="1"/>
+    <w:lsdException w:name="Table Subtle 1" w:semiHidden="1" w:unhideWhenUsed="1"/>
+    <w:lsdException w:name="Table Subtle 2" w:semiHidden="1" w:unhideWhenUsed="1"/>
+    <w:lsdException w:name="Table Web 1" w:semiHidden="1" w:unhideWhenUsed="1"/>
+    <w:lsdException w:name="Table Web 2" w:semiHidden="1" w:unhideWhenUsed="1"/>
+    <w:lsdException w:name="Table Web 3" w:semiHidden="1" w:unhideWhenUsed="1"/>
+    <w:lsdException w:name="Balloon Text" w:semiHidden="1" w:unhideWhenUsed="1"/>
+    <w:lsdException w:name="Table Theme" w:semiHidden="1" w:unhideWhenUsed="1"/>
+    <w:lsdException w:name="Placeholder Text" w:semiHidden="1"/>
+    <w:lsdException w:name="Light Shading"/>
+    <w:lsdException w:name="Light List"/>
+    <w:lsdException w:name="Light Grid"/>
+    <w:lsdException w:name="Medium Shading 1"/>
+    <w:lsdException w:name="Medium Shading 2"/>
+    <w:lsdException w:name="Medium List 1"/>
+    <w:lsdException w:name="Medium List 2"/>
+    <w:lsdException w:name="Medium Grid 1"/>
+    <w:lsdException w:name="Medium Grid 2"/>
+    <w:lsdException w:name="Medium Grid 3"/>
+    <w:lsdException w:name="Dark List"/>
+    <w:lsdException w:name="Colorful Shading"/>
+    <w:lsdException w:name="Colorful List"/>
+    <w:lsdException w:name="Colorful Grid"/>
+    <w:lsdException w:name="Light Shading Accent 1"/>
+    <w:lsdException w:name="Light List Accent 1"/>
+    <w:lsdException w:name="Light Grid Accent 1"/>
+    <w:lsdException w:name="Medium Shading 1 Accent 1"/>
+    <w:lsdException w:name="Medium Shading 2 Accent 1"/>
+    <w:lsdException w:name="Medium List 1 Accent 1"/>
+    <w:lsdException w:name="Revision" w:semiHidden="1"/>
+    <w:lsdException w:name="Medium List 2 Accent 1"/>
+    <w:lsdException w:name="Medium Grid 1 Accent 1"/>
+    <w:lsdException w:name="Medium Grid 2 Accent 1"/>
+    <w:lsdException w:name="Medium Grid 3 Accent 1"/>
+    <w:lsdException w:name="Dark List Accent 1"/>
+    <w:lsdException w:name="Colorful Shading Accent 1"/>
+    <w:lsdException w:name="Colorful List Accent 1"/>
+    <w:lsdException w:name="Colorful Grid Accent 1"/>
+    <w:lsdException w:name="Light Shading Accent 2"/>
+    <w:lsdException w:name="Light List Accent 2"/>
+    <w:lsdException w:name="Light Grid Accent 2"/>
+    <w:lsdException w:name="Medium Shading 1 Accent 2"/>
+    <w:lsdException w:name="Medium Shading 2 Accent 2"/>
+    <w:lsdException w:name="Medium List 1 Accent 2"/>
+    <w:lsdException w:name="Medium List 2 Accent 2"/>
+    <w:lsdException w:name="Medium Grid 1 Accent 2"/>
+    <w:lsdException w:name="Medium Grid 2 Accent 2"/>
+    <w:lsdException w:name="Medium Grid 3 Accent 2"/>
+    <w:lsdException w:name="Dark List Accent 2"/>
+    <w:lsdException w:name="Colorful Shading Accent 2"/>
+    <w:lsdException w:name="Colorful List Accent 2"/>
+    <w:lsdException w:name="Colorful Grid Accent 2"/>
+    <w:lsdException w:name="Light Shading Accent 3"/>
+    <w:lsdException w:name="Light List Accent 3"/>
+    <w:lsdException w:name="Light Grid Accent 3"/>
+    <w:lsdException w:name="Medium Shading 1 Accent 3"/>
+    <w:lsdException w:name="Medium Shading 2 Accent 3"/>
+    <w:lsdException w:name="Medium List 1 Accent 3"/>
+    <w:lsdException w:name="Medium List 2 Accent 3"/>
+    <w:lsdException w:name="Medium Grid 1 Accent 3"/>
+    <w:lsdException w:name="Medium Grid 2 Accent 3"/>
+    <w:lsdException w:name="Medium Grid 3 Accent 3"/>
+    <w:lsdException w:name="Dark List Accent 3"/>
+    <w:lsdException w:name="Colorful Shading Accent 3"/>
+    <w:lsdException w:name="Colorful List Accent 3"/>
+    <w:lsdException w:name="Colorful Grid Accent 3"/>
+    <w:lsdException w:name="Light Shading Accent 4"/>
+    <w:lsdException w:name="Light List Accent 4"/>
+    <w:lsdException w:name="Light Grid Accent 4"/>
+    <w:lsdException w:name="Medium Shading 1 Accent 4"/>
+    <w:lsdException w:name="Medium Shading 2 Accent 4"/>
+    <w:lsdException w:name="Medium List 1 Accent 4"/>
+    <w:lsdException w:name="Medium List 2 Accent 4"/>
+    <w:lsdException w:name="Medium Grid 1 Accent 4"/>
+    <w:lsdException w:name="Medium Grid 2 Accent 4"/>
+    <w:lsdException w:name="Medium Grid 3 Accent 4"/>
+    <w:lsdException w:name="Dark List Accent 4"/>
+    <w:lsdException w:name="Colorful Shading Accent 4"/>
+    <w:lsdException w:name="Colorful List Accent 4"/>
+    <w:lsdException w:name="Colorful Grid Accent 4"/>
+    <w:lsdException w:name="Light Shading Accent 5"/>
+    <w:lsdException w:name="Light List Accent 5"/>
+    <w:lsdException w:name="Light Grid Accent 5"/>
+    <w:lsdException w:name="Medium Shading 1 Accent 5"/>
+    <w:lsdException w:name="Medium Shading 2 Accent 5"/>
+    <w:lsdException w:name="Medium List 1 Accent 5"/>
+    <w:lsdException w:name="Medium List 2 Accent 5"/>
+    <w:lsdException w:name="Medium Grid 1 Accent 5"/>
+    <w:lsdException w:name="Medium Grid 2 Accent 5"/>
+    <w:lsdException w:name="Medium Grid 3 Accent 5"/>
+    <w:lsdException w:name="Dark List Accent 5"/>
+    <w:lsdException w:name="Colorful Shading Accent 5"/>
+    <w:lsdException w:name="Colorful List Accent 5"/>
+    <w:lsdException w:name="Colorful Grid Accent 5"/>
+    <w:lsdException w:name="Light Shading Accent 6"/>
+    <w:lsdException w:name="Light List Accent 6"/>
+    <w:lsdException w:name="Light Grid Accent 6"/>
+    <w:lsdException w:name="Medium Shading 1 Accent 6"/>
+    <w:lsdException w:name="Medium Shading 2 Accent 6"/>
+    <w:lsdException w:name="Medium List 1 Accent 6"/>
+    <w:lsdException w:name="Medium List 2 Accent 6"/>
+    <w:lsdException w:name="Medium Grid 1 Accent 6"/>
+    <w:lsdException w:name="Medium Grid 2 Accent 6"/>
+    <w:lsdException w:name="Medium Grid 3 Accent 6"/>
+    <w:lsdException w:name="Dark List Accent 6"/>
+    <w:lsdException w:name="Colorful Shading Accent 6"/>
+    <w:lsdException w:name="Colorful List Accent 6"/>
+    <w:lsdException w:name="Colorful Grid Accent 6"/>
+    <w:lsdException w:name="Bibliography" w:semiHidden="1" w:unhideWhenUsed="1"/>
+    <w:lsdException w:name="TOC Heading" w:semiHidden="1" w:unhideWhenUsed="1"/>
+    <w:lsdException w:name="Grid Table 4" w:uiPriority="49"/>
+    <w:lsdException w:name="Grid Table 5 Dark" w:uiPriority="50"/>
+    <w:lsdException w:name="Grid Table 6 Colorful" w:uiPriority="51"/>
+    <w:lsdException w:name="Grid Table 7 Colorful" w:uiPriority="52"/>
+    <w:lsdException w:name="Grid Table 1 Light Accent 1" w:uiPriority="46"/>
+    <w:lsdException w:name="Grid Table 2 Accent 1" w:uiPriority="47"/>
+    <w:lsdException w:name="Grid Table 3 Accent 1" w:uiPriority="48"/>
+    <w:lsdException w:name="Grid Table 4 Accent 1" w:uiPriority="49"/>
+    <w:lsdException w:name="Grid Table 5 Dark Accent 1" w:uiPriority="50"/>
+    <w:lsdException w:name="Grid Table 6 Colorful Accent 1" w:uiPriority="51"/>
+    <w:lsdException w:name="Grid Table 7 Colorful Accent 1" w:uiPriority="52"/>
+    <w:lsdException w:name="Grid Table 1 Light Accent 2" w:uiPriority="46"/>
+    <w:lsdException w:name="Grid Table 2 Accent 2" w:uiPriority="47"/>
+    <w:lsdException w:name="Grid Table 3 Accent 2" w:uiPriority="48"/>
+    <w:lsdException w:name="Grid Table 4 Accent 2" w:uiPriority="49"/>
+    <w:lsdException w:name="Grid Table 5 Dark Accent 2" w:uiPriority="50"/>
+    <w:lsdException w:name="Grid Table 6 Colorful Accent 2" w:uiPriority="51"/>
+    <w:lsdException w:name="Grid Table 7 Colorful Accent 2" w:uiPriority="52"/>
+    <w:lsdException w:name="Grid Table 1 Light Accent 3" w:uiPriority="46"/>
+    <w:lsdException w:name="Grid Table 2 Accent 3" w:uiPriority="47"/>
+    <w:lsdException w:name="Grid Table 3 Accent 3" w:uiPriority="48"/>
+    <w:lsdException w:name="Grid Table 4 Accent 3" w:uiPriority="49"/>
+    <w:lsdException w:name="Grid Table 5 Dark Accent 3" w:uiPriority="50"/>
+    <w:lsdException w:name="Grid Table 6 Colorful Accent 3" w:uiPriority="51"/>
+    <w:lsdException w:name="Grid Table 7 Colorful Accent 3" w:uiPriority="52"/>
+    <w:lsdException w:name="Grid Table 1 Light Accent 4" w:uiPriority="46"/>
+    <w:lsdException w:name="Grid Table 2 Accent 4" w:uiPriority="47"/>
+    <w:lsdException w:name="Grid Table 3 Accent 4" w:uiPriority="48"/>
+    <w:lsdException w:name="Grid Table 4 Accent 4" w:uiPriority="49"/>
+    <w:lsdException w:name="Grid Table 5 Dark Accent 4" w:uiPriority="50"/>
+    <w:lsdException w:name="Grid Table 6 Colorful Accent 4" w:uiPriority="51"/>
+    <w:lsdException w:name="Grid Table 7 Colorful Accent 4" w:uiPriority="52"/>
+    <w:lsdException w:name="Grid Table 1 Light Accent 5" w:uiPriority="46"/>
+    <w:lsdException w:name="Grid Table 2 Accent 5" w:uiPriority="47"/>
+    <w:lsdException w:name="Grid Table 3 Accent 5" w:uiPriority="48"/>
+    <w:lsdException w:name="Grid Table 4 Accent 5" w:uiPriority="49"/>
+    <w:lsdException w:name="Grid Table 5 Dark Accent 5" w:uiPriority="50"/>
+    <w:lsdException w:name="Grid Table 6 Colorful Accent 5" w:uiPriority="51"/>
+    <w:lsdException w:name="Grid Table 7 Colorful Accent 5" w:uiPriority="52"/>
+    <w:lsdException w:name="Grid Table 1 Light Accent 6" w:uiPriority="46"/>
+    <w:lsdException w:name="Grid Table 2 Accent 6" w:uiPriority="47"/>
+    <w:lsdException w:name="Grid Table 3 Accent 6" w:uiPriority="48"/>
+    <w:lsdException w:name="Grid Table 4 Accent 6" w:uiPriority="49"/>
+    <w:lsdException w:name="Grid Table 5 Dark Accent 6" w:uiPriority="50"/>
+    <w:lsdException w:name="Grid Table 6 Colorful Accent 6" w:uiPriority="51"/>
+    <w:lsdException w:name="Grid Table 7 Colorful Accent 6" w:uiPriority="52"/>
+    <w:lsdException w:name="List Table 1 Light" w:uiPriority="46"/>
+    <w:lsdException w:name="List Table 2" w:uiPriority="47"/>
+    <w:lsdException w:name="List Table 3" w:uiPriority="48"/>
+    <w:lsdException w:name="List Table 4" w:uiPriority="49"/>
+    <w:lsdException w:name="List Table 5 Dark" w:uiPriority="50"/>
+    <w:lsdException w:name="List Table 6 Colorful" w:uiPriority="51"/>
+    <w:lsdException w:name="List Table 7 Colorful" w:uiPriority="52"/>
+    <w:lsdException w:name="List Table 1 Light Accent 1" w:uiPriority="46"/>
+    <w:lsdException w:name="List Table 2 Accent 1" w:uiPriority="47"/>
+    <w:lsdException w:name="List Table 3 Accent 1" w:uiPriority="48"/>
+    <w:lsdException w:name="List Table 4 Accent 1" w:uiPriority="49"/>
+    <w:lsdException w:name="List Table 5 Dark Accent 1" w:uiPriority="50"/>
+    <w:lsdException w:name="List Table 6 Colorful Accent 1" w:uiPriority="51"/>
+    <w:lsdException w:name="List Table 7 Colorful Accent 1" w:uiPriority="52"/>
+    <w:lsdException w:name="List Table 1 Light Accent 2" w:uiPriority="46"/>
+    <w:lsdException w:name="List Table 2 Accent 2" w:uiPriority="47"/>
+    <w:lsdException w:name="List Table 3 Accent 2" w:uiPriority="48"/>
+    <w:lsdException w:name="List Table 4 Accent 2" w:uiPriority="49"/>
+    <w:lsdException w:name="List Table 5 Dark Accent 2" w:uiPriority="50"/>
+    <w:lsdException w:name="List Table 6 Colorful Accent 2" w:uiPriority="51"/>
+    <w:lsdException w:name="List Table 7 Colorful Accent 2" w:uiPriority="52"/>
+    <w:lsdException w:name="List Table 1 Light Accent 3" w:uiPriority="46"/>
+    <w:lsdException w:name="List Table 2 Accent 3" w:uiPriority="47"/>
+    <w:lsdException w:name="List Table 3 Accent 3" w:uiPriority="48"/>
+    <w:lsdException w:name="List Table 4 Accent 3" w:uiPriority="49"/>
+    <w:lsdException w:name="List Table 5 Dark Accent 3" w:uiPriority="50"/>
+    <w:lsdException w:name="List Table 6 Colorful Accent 3" w:uiPriority="51"/>
+    <w:lsdException w:name="List Table 7 Colorful Accent 3" w:uiPriority="52"/>
+    <w:lsdException w:name="List Table 1 Light Accent 4" w:uiPriority="46"/>
+    <w:lsdException w:name="List Table 2 Accent 4" w:uiPriority="47"/>
+    <w:lsdException w:name="List Table 3 Accent 4" w:uiPriority="48"/>
+    <w:lsdException w:name="List Table 4 Accent 4" w:uiPriority="49"/>
+    <w:lsdException w:name="List Table 5 Dark Accent 4" w:uiPriority="50"/>
+    <w:lsdException w:name="List Table 6 Colorful Accent 4" w:uiPriority="51"/>
+    <w:lsdException w:name="List Table 7 Colorful Accent 4" w:uiPriority="52"/>
+    <w:lsdException w:name="List Table 1 Light Accent 5" w:uiPriority="46"/>
+    <w:lsdException w:name="List Table 2 Accent 5" w:uiPriority="47"/>
+    <w:lsdException w:name="List Table 3 Accent 5" w:uiPriority="48"/>
+    <w:lsdException w:name="List Table 4 Accent 5" w:uiPriority="49"/>
+    <w:lsdException w:name="List Table 5 Dark Accent 5" w:uiPriority="50"/>
+    <w:lsdException w:name="List Table 6 Colorful Accent 5" w:uiPriority="51"/>
+    <w:lsdException w:name="List Table 7 Colorful Accent 5" w:uiPriority="52"/>
+    <w:lsdException w:name="List Table 1 Light Accent 6" w:uiPriority="46"/>
+    <w:lsdException w:name="List Table 2 Accent 6" w:uiPriority="47"/>
+    <w:lsdException w:name="List Table 3 Accent 6" w:uiPriority="48"/>
+    <w:lsdException w:name="List Table 4 Accent 6" w:uiPriority="49"/>
+    <w:lsdException w:name="List Table 5 Dark Accent 6" w:uiPriority="50"/>
+    <w:lsdException w:name="List Table 6 Colorful Accent 6" w:uiPriority="51"/>
+    <w:lsdException w:name="List Table 7 Colorful Accent 6" w:uiPriority="52"/>
+    <w:lsdException w:name="Mention" w:semiHidden="1" w:uiPriority="99" w:unhideWhenUsed="1"/>
+    <w:lsdException w:name="Smart Hyperlink" w:semiHidden="1" w:uiPriority="99" w:unhideWhenUsed="1"/>
+    <w:lsdException w:name="Hashtag" w:semiHidden="1" w:uiPriority="99" w:unhideWhenUsed="1"/>
+    <w:lsdException w:name="Unresolved Mention" w:semiHidden="1" w:uiPriority="99" w:unhideWhenUsed="1"/>
+    <w:lsdException w:name="Smart Link" w:semiHidden="1" w:uiPriority="99" w:unhideWhenUsed="1"/>
+  </w:latentStyles>
   <w:style w:default="1" w:styleId="Normal" w:type="paragraph">
     <w:name w:val="Normal"/>
     <w:qFormat/>
   </w:style>
-  <w:style w:styleId="BodyText" w:type="paragraph">
-    <w:name w:val="Body Text"/>
+  <w:style w:styleId="Ttulo1" w:type="paragraph">
+    <w:name w:val="heading 1"/>
     <w:basedOn w:val="Normal"/>
-    <w:link w:val="BodyTextChar"/>
-    <w:pPr>
-      <w:spacing w:after="180" w:before="180"/>
-    </w:pPr>
-    <w:qFormat/>
-  </w:style>
-  <w:style w:customStyle="1" w:styleId="FirstParagraph" w:type="paragraph">
-    <w:name w:val="First Paragraph"/>
-    <w:basedOn w:val="BodyText"/>
-    <w:next w:val="BodyText"/>
-    <w:qFormat/>
-  </w:style>
-  <w:style w:customStyle="1" w:styleId="Compact" w:type="paragraph">
-    <w:name w:val="Compact"/>
-    <w:basedOn w:val="BodyText"/>
-    <w:qFormat/>
-    <w:pPr>
-      <w:spacing w:after="36" w:before="36"/>
-    </w:pPr>
-  </w:style>
-  <w:style w:styleId="Title" w:type="paragraph">
-    <w:name w:val="Title"/>
-    <w:basedOn w:val="Normal"/>
-    <w:next w:val="BodyText"/>
-    <w:qFormat/>
-    <w:pPr>
-      <w:keepNext/>
-      <w:keepLines/>
-      <w:spacing w:after="240" w:before="480"/>
-      <w:jc w:val="center"/>
-    </w:pPr>
-    <w:rPr>
-      <w:rFonts w:asciiTheme="majorHAnsi" w:cstheme="majorBidi" w:eastAsiaTheme="majorEastAsia" w:hAnsiTheme="majorHAnsi"/>
-      <w:b/>
-      <w:bCs/>
-      <w:color w:themeColor="accent1" w:themeShade="B5" w:val="345A8A"/>
-      <w:sz w:val="36"/>
-      <w:szCs w:val="36"/>
-    </w:rPr>
-  </w:style>
-  <w:style w:styleId="Subtitle" w:type="paragraph">
-    <w:name w:val="Subtitle"/>
-    <w:basedOn w:val="Title"/>
-    <w:next w:val="BodyText"/>
-    <w:qFormat/>
-    <w:pPr>
-      <w:keepNext/>
-      <w:keepLines/>
-      <w:spacing w:after="240" w:before="240"/>
-      <w:jc w:val="center"/>
-    </w:pPr>
-    <w:rPr>
-      <w:sz w:val="30"/>
-      <w:szCs w:val="30"/>
-    </w:rPr>
-  </w:style>
-  <w:style w:customStyle="1" w:styleId="Author" w:type="paragraph">
-    <w:name w:val="Author"/>
-    <w:next w:val="BodyText"/>
-    <w:qFormat/>
-    <w:pPr>
-      <w:keepNext/>
-      <w:keepLines/>
-      <w:jc w:val="center"/>
-    </w:pPr>
-  </w:style>
-  <w:style w:styleId="Date" w:type="paragraph">
-    <w:name w:val="Date"/>
-    <w:next w:val="BodyText"/>
-    <w:qFormat/>
-    <w:pPr>
-      <w:keepNext/>
-      <w:keepLines/>
-      <w:jc w:val="center"/>
-    </w:pPr>
-  </w:style>
-  <w:style w:customStyle="1" w:styleId="Abstract" w:type="paragraph">
-    <w:name w:val="Abstract"/>
-    <w:basedOn w:val="Normal"/>
-    <w:next w:val="BodyText"/>
-    <w:qFormat/>
-    <w:pPr>
-      <w:keepNext/>
-      <w:keepLines/>
-      <w:spacing w:after="300" w:before="300"/>
-    </w:pPr>
-    <w:rPr>
-      <w:sz w:val="20"/>
-      <w:szCs w:val="20"/>
-    </w:rPr>
-  </w:style>
-  <w:style w:styleId="Bibliography" w:type="paragraph">
-    <w:name w:val="Bibliography"/>
-    <w:basedOn w:val="Normal"/>
-    <w:next w:val="Bibliography"/>
-    <w:qFormat/>
-    <w:pPr/>
-    <w:rPr/>
-  </w:style>
-  <w:style w:styleId="Heading1" w:type="paragraph">
-    <w:name w:val="Heading 1"/>
-    <w:basedOn w:val="Normal"/>
-    <w:next w:val="BodyText"/>
+    <w:next w:val="Textoindependiente"/>
     <w:uiPriority w:val="9"/>
     <w:qFormat/>
     <w:pPr>
@@ -431,54 +1332,53 @@
       <w:szCs w:val="32"/>
     </w:rPr>
   </w:style>
-  <w:style w:styleId="Heading2" w:type="paragraph">
-    <w:name w:val="Heading 2"/>
+  <w:style w:styleId="Ttulo2" w:type="paragraph">
+    <w:name w:val="heading 2"/>
     <w:basedOn w:val="Normal"/>
-    <w:next w:val="BodyText"/>
+    <w:next w:val="Textoindependiente"/>
     <w:uiPriority w:val="9"/>
     <w:unhideWhenUsed/>
     <w:qFormat/>
+    <w:rsid w:val="001A0ABE"/>
     <w:pPr>
       <w:keepNext/>
       <w:keepLines/>
-      <w:spacing w:after="0" w:before="200"/>
+      <w:spacing w:after="240" w:before="240"/>
       <w:outlineLvl w:val="1"/>
     </w:pPr>
     <w:rPr>
       <w:rFonts w:asciiTheme="majorHAnsi" w:cstheme="majorBidi" w:eastAsiaTheme="majorEastAsia" w:hAnsiTheme="majorHAnsi"/>
       <w:b/>
       <w:bCs/>
-      <w:color w:themeColor="accent1" w:val="4F81BD"/>
       <w:sz w:val="28"/>
       <w:szCs w:val="28"/>
-    </w:rPr>
-  </w:style>
-  <w:style w:styleId="Heading3" w:type="paragraph">
-    <w:name w:val="Heading 3"/>
+      <w:u w:val="single"/>
+    </w:rPr>
+  </w:style>
+  <w:style w:styleId="Ttulo3" w:type="paragraph">
+    <w:name w:val="heading 3"/>
     <w:basedOn w:val="Normal"/>
-    <w:next w:val="BodyText"/>
+    <w:next w:val="Textoindependiente"/>
     <w:uiPriority w:val="9"/>
     <w:unhideWhenUsed/>
     <w:qFormat/>
+    <w:rsid w:val="001A0ABE"/>
     <w:pPr>
       <w:keepNext/>
       <w:keepLines/>
-      <w:spacing w:after="0" w:before="200"/>
+      <w:spacing w:after="240" w:before="240"/>
       <w:outlineLvl w:val="2"/>
     </w:pPr>
     <w:rPr>
       <w:rFonts w:asciiTheme="majorHAnsi" w:cstheme="majorBidi" w:eastAsiaTheme="majorEastAsia" w:hAnsiTheme="majorHAnsi"/>
       <w:b/>
       <w:bCs/>
-      <w:color w:themeColor="accent1" w:val="4F81BD"/>
-      <w:sz w:val="24"/>
-      <w:szCs w:val="24"/>
-    </w:rPr>
-  </w:style>
-  <w:style w:styleId="Heading4" w:type="paragraph">
-    <w:name w:val="Heading 4"/>
+    </w:rPr>
+  </w:style>
+  <w:style w:styleId="Ttulo4" w:type="paragraph">
+    <w:name w:val="heading 4"/>
     <w:basedOn w:val="Normal"/>
-    <w:next w:val="BodyText"/>
+    <w:next w:val="Textoindependiente"/>
     <w:uiPriority w:val="9"/>
     <w:unhideWhenUsed/>
     <w:qFormat/>
@@ -490,17 +1390,15 @@
     </w:pPr>
     <w:rPr>
       <w:rFonts w:asciiTheme="majorHAnsi" w:cstheme="majorBidi" w:eastAsiaTheme="majorEastAsia" w:hAnsiTheme="majorHAnsi"/>
+      <w:bCs/>
       <w:i/>
-      <w:bCs/>
       <w:color w:themeColor="accent1" w:val="4F81BD"/>
-      <w:sz w:val="24"/>
-      <w:szCs w:val="24"/>
-    </w:rPr>
-  </w:style>
-  <w:style w:styleId="Heading5" w:type="paragraph">
-    <w:name w:val="Heading 5"/>
+    </w:rPr>
+  </w:style>
+  <w:style w:styleId="Ttulo5" w:type="paragraph">
+    <w:name w:val="heading 5"/>
     <w:basedOn w:val="Normal"/>
-    <w:next w:val="BodyText"/>
+    <w:next w:val="Textoindependiente"/>
     <w:uiPriority w:val="9"/>
     <w:unhideWhenUsed/>
     <w:qFormat/>
@@ -514,14 +1412,12 @@
       <w:rFonts w:asciiTheme="majorHAnsi" w:cstheme="majorBidi" w:eastAsiaTheme="majorEastAsia" w:hAnsiTheme="majorHAnsi"/>
       <w:iCs/>
       <w:color w:themeColor="accent1" w:val="4F81BD"/>
-      <w:sz w:val="24"/>
-      <w:szCs w:val="24"/>
-    </w:rPr>
-  </w:style>
-  <w:style w:styleId="Heading6" w:type="paragraph">
-    <w:name w:val="Heading 6"/>
+    </w:rPr>
+  </w:style>
+  <w:style w:styleId="Ttulo6" w:type="paragraph">
+    <w:name w:val="heading 6"/>
     <w:basedOn w:val="Normal"/>
-    <w:next w:val="BodyText"/>
+    <w:next w:val="Textoindependiente"/>
     <w:uiPriority w:val="9"/>
     <w:unhideWhenUsed/>
     <w:qFormat/>
@@ -534,14 +1430,12 @@
     <w:rPr>
       <w:rFonts w:asciiTheme="majorHAnsi" w:cstheme="majorBidi" w:eastAsiaTheme="majorEastAsia" w:hAnsiTheme="majorHAnsi"/>
       <w:color w:themeColor="accent1" w:val="4F81BD"/>
-      <w:sz w:val="24"/>
-      <w:szCs w:val="24"/>
-    </w:rPr>
-  </w:style>
-  <w:style w:styleId="Heading7" w:type="paragraph">
-    <w:name w:val="Heading 7"/>
+    </w:rPr>
+  </w:style>
+  <w:style w:styleId="Ttulo7" w:type="paragraph">
+    <w:name w:val="heading 7"/>
     <w:basedOn w:val="Normal"/>
-    <w:next w:val="BodyText"/>
+    <w:next w:val="Textoindependiente"/>
     <w:uiPriority w:val="9"/>
     <w:unhideWhenUsed/>
     <w:qFormat/>
@@ -554,14 +1448,12 @@
     <w:rPr>
       <w:rFonts w:asciiTheme="majorHAnsi" w:cstheme="majorBidi" w:eastAsiaTheme="majorEastAsia" w:hAnsiTheme="majorHAnsi"/>
       <w:color w:themeColor="accent1" w:val="4F81BD"/>
-      <w:sz w:val="24"/>
-      <w:szCs w:val="24"/>
-    </w:rPr>
-  </w:style>
-  <w:style w:styleId="Heading8" w:type="paragraph">
-    <w:name w:val="Heading 8"/>
+    </w:rPr>
+  </w:style>
+  <w:style w:styleId="Ttulo8" w:type="paragraph">
+    <w:name w:val="heading 8"/>
     <w:basedOn w:val="Normal"/>
-    <w:next w:val="BodyText"/>
+    <w:next w:val="Textoindependiente"/>
     <w:uiPriority w:val="9"/>
     <w:unhideWhenUsed/>
     <w:qFormat/>
@@ -574,14 +1466,12 @@
     <w:rPr>
       <w:rFonts w:asciiTheme="majorHAnsi" w:cstheme="majorBidi" w:eastAsiaTheme="majorEastAsia" w:hAnsiTheme="majorHAnsi"/>
       <w:color w:themeColor="accent1" w:val="4F81BD"/>
-      <w:sz w:val="24"/>
-      <w:szCs w:val="24"/>
-    </w:rPr>
-  </w:style>
-  <w:style w:styleId="Heading9" w:type="paragraph">
-    <w:name w:val="Heading 9"/>
+    </w:rPr>
+  </w:style>
+  <w:style w:styleId="Ttulo9" w:type="paragraph">
+    <w:name w:val="heading 9"/>
     <w:basedOn w:val="Normal"/>
-    <w:next w:val="BodyText"/>
+    <w:next w:val="Textoindependiente"/>
     <w:uiPriority w:val="9"/>
     <w:unhideWhenUsed/>
     <w:qFormat/>
@@ -594,38 +1484,157 @@
     <w:rPr>
       <w:rFonts w:asciiTheme="majorHAnsi" w:cstheme="majorBidi" w:eastAsiaTheme="majorEastAsia" w:hAnsiTheme="majorHAnsi"/>
       <w:color w:themeColor="accent1" w:val="4F81BD"/>
-      <w:sz w:val="24"/>
-      <w:szCs w:val="24"/>
-    </w:rPr>
-  </w:style>
-  <w:style w:styleId="BlockText" w:type="paragraph">
+    </w:rPr>
+  </w:style>
+  <w:style w:default="1" w:styleId="Fuentedeprrafopredeter" w:type="character">
+    <w:name w:val="Default Paragraph Font"/>
+    <w:uiPriority w:val="1"/>
+    <w:semiHidden/>
+    <w:unhideWhenUsed/>
+  </w:style>
+  <w:style w:default="1" w:styleId="Tablanormal" w:type="table">
+    <w:name w:val="Normal Table"/>
+    <w:uiPriority w:val="99"/>
+    <w:semiHidden/>
+    <w:unhideWhenUsed/>
+    <w:tblPr>
+      <w:tblInd w:type="dxa" w:w="0"/>
+      <w:tblCellMar>
+        <w:top w:type="dxa" w:w="0"/>
+        <w:left w:type="dxa" w:w="108"/>
+        <w:bottom w:type="dxa" w:w="0"/>
+        <w:right w:type="dxa" w:w="108"/>
+      </w:tblCellMar>
+    </w:tblPr>
+  </w:style>
+  <w:style w:default="1" w:styleId="Sinlista" w:type="numbering">
+    <w:name w:val="No List"/>
+    <w:uiPriority w:val="99"/>
+    <w:semiHidden/>
+    <w:unhideWhenUsed/>
+  </w:style>
+  <w:style w:styleId="Textoindependiente" w:type="paragraph">
+    <w:name w:val="Body Text"/>
+    <w:basedOn w:val="Normal"/>
+    <w:qFormat/>
+    <w:pPr>
+      <w:spacing w:after="180" w:before="180"/>
+    </w:pPr>
+  </w:style>
+  <w:style w:customStyle="1" w:styleId="FirstParagraph" w:type="paragraph">
+    <w:name w:val="First Paragraph"/>
+    <w:basedOn w:val="Textoindependiente"/>
+    <w:next w:val="Textoindependiente"/>
+    <w:qFormat/>
+  </w:style>
+  <w:style w:customStyle="1" w:styleId="Compact" w:type="paragraph">
+    <w:name w:val="Compact"/>
+    <w:basedOn w:val="Textoindependiente"/>
+    <w:qFormat/>
+    <w:rsid w:val="00E468C5"/>
+    <w:pPr>
+      <w:spacing w:after="36" w:before="36"/>
+    </w:pPr>
+    <w:rPr>
+      <w:rFonts w:asciiTheme="majorHAnsi" w:cstheme="majorHAnsi" w:hAnsiTheme="majorHAnsi"/>
+      <w:sz w:val="20"/>
+      <w:szCs w:val="20"/>
+    </w:rPr>
+  </w:style>
+  <w:style w:styleId="Ttulo" w:type="paragraph">
+    <w:name w:val="Title"/>
+    <w:basedOn w:val="Normal"/>
+    <w:next w:val="Textoindependiente"/>
+    <w:qFormat/>
+    <w:rsid w:val="00412B83"/>
+    <w:pPr>
+      <w:keepNext/>
+      <w:keepLines/>
+      <w:spacing w:after="240" w:before="480"/>
+      <w:jc w:val="center"/>
+    </w:pPr>
+    <w:rPr>
+      <w:rFonts w:asciiTheme="majorHAnsi" w:cstheme="majorBidi" w:eastAsiaTheme="majorEastAsia" w:hAnsiTheme="majorHAnsi"/>
+      <w:b/>
+      <w:bCs/>
+      <w:sz w:val="36"/>
+      <w:szCs w:val="36"/>
+    </w:rPr>
+  </w:style>
+  <w:style w:styleId="Subttulo" w:type="paragraph">
+    <w:name w:val="Subtitle"/>
+    <w:basedOn w:val="Ttulo"/>
+    <w:next w:val="Textoindependiente"/>
+    <w:qFormat/>
+    <w:pPr>
+      <w:spacing w:before="240"/>
+    </w:pPr>
+    <w:rPr>
+      <w:sz w:val="30"/>
+      <w:szCs w:val="30"/>
+    </w:rPr>
+  </w:style>
+  <w:style w:customStyle="1" w:styleId="Author" w:type="paragraph">
+    <w:name w:val="Author"/>
+    <w:next w:val="Textoindependiente"/>
+    <w:qFormat/>
+    <w:pPr>
+      <w:keepNext/>
+      <w:keepLines/>
+      <w:jc w:val="center"/>
+    </w:pPr>
+  </w:style>
+  <w:style w:styleId="Fecha" w:type="paragraph">
+    <w:name w:val="Date"/>
+    <w:next w:val="Textoindependiente"/>
+    <w:qFormat/>
+    <w:pPr>
+      <w:keepNext/>
+      <w:keepLines/>
+      <w:jc w:val="center"/>
+    </w:pPr>
+  </w:style>
+  <w:style w:customStyle="1" w:styleId="Abstract" w:type="paragraph">
+    <w:name w:val="Abstract"/>
+    <w:basedOn w:val="Normal"/>
+    <w:next w:val="Textoindependiente"/>
+    <w:qFormat/>
+    <w:pPr>
+      <w:keepNext/>
+      <w:keepLines/>
+      <w:spacing w:after="300" w:before="300"/>
+    </w:pPr>
+    <w:rPr>
+      <w:sz w:val="20"/>
+      <w:szCs w:val="20"/>
+    </w:rPr>
+  </w:style>
+  <w:style w:styleId="Bibliografa" w:type="paragraph">
+    <w:name w:val="Bibliography"/>
+    <w:basedOn w:val="Normal"/>
+    <w:qFormat/>
+  </w:style>
+  <w:style w:styleId="Textodebloque" w:type="paragraph">
     <w:name w:val="Block Text"/>
-    <w:basedOn w:val="BodyText"/>
-    <w:next w:val="BodyText"/>
+    <w:basedOn w:val="Textoindependiente"/>
+    <w:next w:val="Textoindependiente"/>
     <w:uiPriority w:val="9"/>
     <w:unhideWhenUsed/>
     <w:qFormat/>
     <w:pPr>
       <w:spacing w:after="100" w:before="100"/>
-      <w:ind w:firstLine="0" w:left="480" w:right="480"/>
+      <w:ind w:left="480" w:right="480"/>
     </w:pPr>
   </w:style>
-  <w:style w:styleId="FootnoteText" w:type="paragraph">
-    <w:name w:val="Footnote Text"/>
+  <w:style w:styleId="Textonotapie" w:type="paragraph">
+    <w:name w:val="footnote text"/>
     <w:basedOn w:val="Normal"/>
-    <w:next w:val="FootnoteText"/>
     <w:uiPriority w:val="9"/>
     <w:unhideWhenUsed/>
     <w:qFormat/>
   </w:style>
-  <w:style w:default="1" w:styleId="DefaultParagraphFont" w:type="character">
-    <w:name w:val="Default Paragraph Font"/>
-    <w:semiHidden/>
-    <w:unhideWhenUsed/>
-  </w:style>
-  <w:style w:default="1" w:styleId="Table" w:type="table">
+  <w:style w:customStyle="1" w:styleId="Table" w:type="table">
     <w:name w:val="Table"/>
-    <w:basedOn w:val="TableNormal"/>
     <w:semiHidden/>
     <w:unhideWhenUsed/>
     <w:qFormat/>
@@ -641,16 +1650,15 @@
     <w:tblStylePr w:type="firstRow">
       <w:tblPr>
         <w:jc w:val="left"/>
-        <w:tblInd w:type="dxa" w:w="0"/>
       </w:tblPr>
       <w:trPr>
         <w:jc w:val="left"/>
       </w:trPr>
       <w:tcPr>
+        <w:tcBorders>
+          <w:bottom w:color="auto" w:space="0" w:sz="0" w:val="single"/>
+        </w:tcBorders>
         <w:vAlign w:val="bottom"/>
-        <w:tcBorders>
-          <w:bottom w:val="single"/>
-        </w:tcBorders>
       </w:tcPr>
     </w:tblStylePr>
   </w:style>
@@ -671,12 +1679,12 @@
     <w:name w:val="Definition"/>
     <w:basedOn w:val="Normal"/>
   </w:style>
-  <w:style w:styleId="Caption" w:type="paragraph">
-    <w:name w:val="Caption"/>
+  <w:style w:styleId="Descripcin" w:type="paragraph">
+    <w:name w:val="caption"/>
     <w:basedOn w:val="Normal"/>
-    <w:link w:val="BodyTextChar"/>
+    <w:link w:val="DescripcinCar"/>
     <w:pPr>
-      <w:spacing w:after="120" w:before="0"/>
+      <w:spacing w:after="120"/>
     </w:pPr>
     <w:rPr>
       <w:i/>
@@ -684,14 +1692,14 @@
   </w:style>
   <w:style w:customStyle="1" w:styleId="TableCaption" w:type="paragraph">
     <w:name w:val="Table Caption"/>
-    <w:basedOn w:val="Caption"/>
+    <w:basedOn w:val="Descripcin"/>
     <w:pPr>
       <w:keepNext/>
     </w:pPr>
   </w:style>
   <w:style w:customStyle="1" w:styleId="ImageCaption" w:type="paragraph">
     <w:name w:val="Image Caption"/>
-    <w:basedOn w:val="Caption"/>
+    <w:basedOn w:val="Descripcin"/>
   </w:style>
   <w:style w:customStyle="1" w:styleId="Figure" w:type="paragraph">
     <w:name w:val="Figure"/>
@@ -704,14 +1712,15 @@
       <w:keepNext/>
     </w:pPr>
   </w:style>
-  <w:style w:customStyle="1" w:styleId="BodyTextChar" w:type="character">
-    <w:name w:val="Body Text Char"/>
-    <w:basedOn w:val="DefaultParagraphFont"/>
-    <w:link w:val="BodyText"/>
+  <w:style w:customStyle="1" w:styleId="DescripcinCar" w:type="character">
+    <w:name w:val="Descripción Car"/>
+    <w:basedOn w:val="Fuentedeprrafopredeter"/>
+    <w:link w:val="Descripcin"/>
   </w:style>
   <w:style w:customStyle="1" w:styleId="VerbatimChar" w:type="character">
     <w:name w:val="Verbatim Char"/>
-    <w:basedOn w:val="BodyTextChar"/>
+    <w:basedOn w:val="DescripcinCar"/>
+    <w:link w:val="SourceCode"/>
     <w:rPr>
       <w:rFonts w:ascii="Consolas" w:hAnsi="Consolas"/>
       <w:sz w:val="22"/>
@@ -719,26 +1728,26 @@
   </w:style>
   <w:style w:customStyle="1" w:styleId="SectionNumber" w:type="character">
     <w:name w:val="Section Number"/>
-    <w:basedOn w:val="BodyTextChar"/>
-  </w:style>
-  <w:style w:styleId="FootnoteReference" w:type="character">
-    <w:name w:val="Footnote Reference"/>
-    <w:basedOn w:val="BodyTextChar"/>
+    <w:basedOn w:val="DescripcinCar"/>
+  </w:style>
+  <w:style w:styleId="Refdenotaalpie" w:type="character">
+    <w:name w:val="footnote reference"/>
+    <w:basedOn w:val="DescripcinCar"/>
     <w:rPr>
       <w:vertAlign w:val="superscript"/>
     </w:rPr>
   </w:style>
-  <w:style w:styleId="Hyperlink" w:type="character">
+  <w:style w:styleId="Hipervnculo" w:type="character">
     <w:name w:val="Hyperlink"/>
-    <w:basedOn w:val="BodyTextChar"/>
+    <w:basedOn w:val="DescripcinCar"/>
     <w:rPr>
       <w:color w:themeColor="accent1" w:val="4F81BD"/>
     </w:rPr>
   </w:style>
-  <w:style w:styleId="TOCHeading" w:type="paragraph">
+  <w:style w:styleId="TtuloTDC" w:type="paragraph">
     <w:name w:val="TOC Heading"/>
-    <w:basedOn w:val="Heading1"/>
-    <w:next w:val="BodyText"/>
+    <w:basedOn w:val="Ttulo1"/>
+    <w:next w:val="Textoindependiente"/>
     <w:uiPriority w:val="39"/>
     <w:unhideWhenUsed/>
     <w:qFormat/>
@@ -747,270 +1756,331 @@
       <w:outlineLvl w:val="9"/>
     </w:pPr>
     <w:rPr>
-      <w:rFonts w:asciiTheme="majorHAnsi" w:cstheme="majorBidi" w:eastAsiaTheme="majorEastAsia" w:hAnsiTheme="majorHAnsi"/>
       <w:b w:val="0"/>
       <w:bCs w:val="0"/>
       <w:color w:themeColor="accent1" w:themeShade="BF" w:val="365F91"/>
     </w:rPr>
   </w:style>
-  <w:style w:type="paragraph" w:customStyle="1" w:styleId="SourceCode">
+  <w:style w:customStyle="1" w:styleId="SourceCode" w:type="paragraph">
     <w:name w:val="Source Code"/>
     <w:basedOn w:val="Normal"/>
     <w:link w:val="VerbatimChar"/>
     <w:pPr>
-      <w:wordWrap w:val="off"/>
-      <w:shd w:val="clear" w:fill="f1f3f5"/>
+      <w:shd w:color="auto" w:fill="F1F3F5" w:val="clear"/>
+      <w:wordWrap w:val="0"/>
     </w:pPr>
   </w:style>
-  <w:style w:type="character" w:customStyle="1" w:styleId="KeywordTok">
+  <w:style w:customStyle="1" w:styleId="KeywordTok" w:type="character">
     <w:name w:val="KeywordTok"/>
     <w:basedOn w:val="VerbatimChar"/>
     <w:rPr>
-      <w:color w:val="003b4f"/>
-      <w:shd w:val="clear" w:fill="f1f3f5"/>
-    </w:rPr>
-  </w:style>
-  <w:style w:type="character" w:customStyle="1" w:styleId="DataTypeTok">
+      <w:rFonts w:ascii="Consolas" w:hAnsi="Consolas"/>
+      <w:color w:val="003B4F"/>
+      <w:sz w:val="22"/>
+      <w:shd w:color="auto" w:fill="F1F3F5" w:val="clear"/>
+    </w:rPr>
+  </w:style>
+  <w:style w:customStyle="1" w:styleId="DataTypeTok" w:type="character">
     <w:name w:val="DataTypeTok"/>
     <w:basedOn w:val="VerbatimChar"/>
     <w:rPr>
-      <w:color w:val="ad0000"/>
-      <w:shd w:val="clear" w:fill="f1f3f5"/>
-    </w:rPr>
-  </w:style>
-  <w:style w:type="character" w:customStyle="1" w:styleId="DecValTok">
+      <w:rFonts w:ascii="Consolas" w:hAnsi="Consolas"/>
+      <w:color w:val="AD0000"/>
+      <w:sz w:val="22"/>
+      <w:shd w:color="auto" w:fill="F1F3F5" w:val="clear"/>
+    </w:rPr>
+  </w:style>
+  <w:style w:customStyle="1" w:styleId="DecValTok" w:type="character">
     <w:name w:val="DecValTok"/>
     <w:basedOn w:val="VerbatimChar"/>
     <w:rPr>
-      <w:color w:val="ad0000"/>
-      <w:shd w:val="clear" w:fill="f1f3f5"/>
-    </w:rPr>
-  </w:style>
-  <w:style w:type="character" w:customStyle="1" w:styleId="BaseNTok">
+      <w:rFonts w:ascii="Consolas" w:hAnsi="Consolas"/>
+      <w:color w:val="AD0000"/>
+      <w:sz w:val="22"/>
+      <w:shd w:color="auto" w:fill="F1F3F5" w:val="clear"/>
+    </w:rPr>
+  </w:style>
+  <w:style w:customStyle="1" w:styleId="BaseNTok" w:type="character">
     <w:name w:val="BaseNTok"/>
     <w:basedOn w:val="VerbatimChar"/>
     <w:rPr>
-      <w:color w:val="ad0000"/>
-      <w:shd w:val="clear" w:fill="f1f3f5"/>
-    </w:rPr>
-  </w:style>
-  <w:style w:type="character" w:customStyle="1" w:styleId="FloatTok">
+      <w:rFonts w:ascii="Consolas" w:hAnsi="Consolas"/>
+      <w:color w:val="AD0000"/>
+      <w:sz w:val="22"/>
+      <w:shd w:color="auto" w:fill="F1F3F5" w:val="clear"/>
+    </w:rPr>
+  </w:style>
+  <w:style w:customStyle="1" w:styleId="FloatTok" w:type="character">
     <w:name w:val="FloatTok"/>
     <w:basedOn w:val="VerbatimChar"/>
     <w:rPr>
-      <w:color w:val="ad0000"/>
-      <w:shd w:val="clear" w:fill="f1f3f5"/>
-    </w:rPr>
-  </w:style>
-  <w:style w:type="character" w:customStyle="1" w:styleId="ConstantTok">
+      <w:rFonts w:ascii="Consolas" w:hAnsi="Consolas"/>
+      <w:color w:val="AD0000"/>
+      <w:sz w:val="22"/>
+      <w:shd w:color="auto" w:fill="F1F3F5" w:val="clear"/>
+    </w:rPr>
+  </w:style>
+  <w:style w:customStyle="1" w:styleId="ConstantTok" w:type="character">
     <w:name w:val="ConstantTok"/>
     <w:basedOn w:val="VerbatimChar"/>
     <w:rPr>
-      <w:color w:val="8f5902"/>
-      <w:shd w:val="clear" w:fill="f1f3f5"/>
-    </w:rPr>
-  </w:style>
-  <w:style w:type="character" w:customStyle="1" w:styleId="CharTok">
+      <w:rFonts w:ascii="Consolas" w:hAnsi="Consolas"/>
+      <w:color w:val="8F5902"/>
+      <w:sz w:val="22"/>
+      <w:shd w:color="auto" w:fill="F1F3F5" w:val="clear"/>
+    </w:rPr>
+  </w:style>
+  <w:style w:customStyle="1" w:styleId="CharTok" w:type="character">
     <w:name w:val="CharTok"/>
     <w:basedOn w:val="VerbatimChar"/>
     <w:rPr>
-      <w:color w:val="20794d"/>
-      <w:shd w:val="clear" w:fill="f1f3f5"/>
-    </w:rPr>
-  </w:style>
-  <w:style w:type="character" w:customStyle="1" w:styleId="SpecialCharTok">
+      <w:rFonts w:ascii="Consolas" w:hAnsi="Consolas"/>
+      <w:color w:val="20794D"/>
+      <w:sz w:val="22"/>
+      <w:shd w:color="auto" w:fill="F1F3F5" w:val="clear"/>
+    </w:rPr>
+  </w:style>
+  <w:style w:customStyle="1" w:styleId="SpecialCharTok" w:type="character">
     <w:name w:val="SpecialCharTok"/>
     <w:basedOn w:val="VerbatimChar"/>
     <w:rPr>
-      <w:color w:val="5e5e5e"/>
-      <w:shd w:val="clear" w:fill="f1f3f5"/>
-    </w:rPr>
-  </w:style>
-  <w:style w:type="character" w:customStyle="1" w:styleId="StringTok">
+      <w:rFonts w:ascii="Consolas" w:hAnsi="Consolas"/>
+      <w:color w:val="5E5E5E"/>
+      <w:sz w:val="22"/>
+      <w:shd w:color="auto" w:fill="F1F3F5" w:val="clear"/>
+    </w:rPr>
+  </w:style>
+  <w:style w:customStyle="1" w:styleId="StringTok" w:type="character">
     <w:name w:val="StringTok"/>
     <w:basedOn w:val="VerbatimChar"/>
     <w:rPr>
-      <w:color w:val="20794d"/>
-      <w:shd w:val="clear" w:fill="f1f3f5"/>
-    </w:rPr>
-  </w:style>
-  <w:style w:type="character" w:customStyle="1" w:styleId="VerbatimStringTok">
+      <w:rFonts w:ascii="Consolas" w:hAnsi="Consolas"/>
+      <w:color w:val="20794D"/>
+      <w:sz w:val="22"/>
+      <w:shd w:color="auto" w:fill="F1F3F5" w:val="clear"/>
+    </w:rPr>
+  </w:style>
+  <w:style w:customStyle="1" w:styleId="VerbatimStringTok" w:type="character">
     <w:name w:val="VerbatimStringTok"/>
     <w:basedOn w:val="VerbatimChar"/>
     <w:rPr>
-      <w:color w:val="20794d"/>
-      <w:shd w:val="clear" w:fill="f1f3f5"/>
-    </w:rPr>
-  </w:style>
-  <w:style w:type="character" w:customStyle="1" w:styleId="SpecialStringTok">
+      <w:rFonts w:ascii="Consolas" w:hAnsi="Consolas"/>
+      <w:color w:val="20794D"/>
+      <w:sz w:val="22"/>
+      <w:shd w:color="auto" w:fill="F1F3F5" w:val="clear"/>
+    </w:rPr>
+  </w:style>
+  <w:style w:customStyle="1" w:styleId="SpecialStringTok" w:type="character">
     <w:name w:val="SpecialStringTok"/>
     <w:basedOn w:val="VerbatimChar"/>
     <w:rPr>
-      <w:color w:val="20794d"/>
-      <w:shd w:val="clear" w:fill="f1f3f5"/>
-    </w:rPr>
-  </w:style>
-  <w:style w:type="character" w:customStyle="1" w:styleId="ImportTok">
+      <w:rFonts w:ascii="Consolas" w:hAnsi="Consolas"/>
+      <w:color w:val="20794D"/>
+      <w:sz w:val="22"/>
+      <w:shd w:color="auto" w:fill="F1F3F5" w:val="clear"/>
+    </w:rPr>
+  </w:style>
+  <w:style w:customStyle="1" w:styleId="ImportTok" w:type="character">
     <w:name w:val="ImportTok"/>
     <w:basedOn w:val="VerbatimChar"/>
     <w:rPr>
-      <w:color w:val="00769e"/>
-      <w:shd w:val="clear" w:fill="f1f3f5"/>
-    </w:rPr>
-  </w:style>
-  <w:style w:type="character" w:customStyle="1" w:styleId="CommentTok">
+      <w:rFonts w:ascii="Consolas" w:hAnsi="Consolas"/>
+      <w:color w:val="00769E"/>
+      <w:sz w:val="22"/>
+      <w:shd w:color="auto" w:fill="F1F3F5" w:val="clear"/>
+    </w:rPr>
+  </w:style>
+  <w:style w:customStyle="1" w:styleId="CommentTok" w:type="character">
     <w:name w:val="CommentTok"/>
     <w:basedOn w:val="VerbatimChar"/>
     <w:rPr>
-      <w:color w:val="5e5e5e"/>
-      <w:shd w:val="clear" w:fill="f1f3f5"/>
-    </w:rPr>
-  </w:style>
-  <w:style w:type="character" w:customStyle="1" w:styleId="DocumentationTok">
+      <w:rFonts w:ascii="Consolas" w:hAnsi="Consolas"/>
+      <w:color w:val="5E5E5E"/>
+      <w:sz w:val="22"/>
+      <w:shd w:color="auto" w:fill="F1F3F5" w:val="clear"/>
+    </w:rPr>
+  </w:style>
+  <w:style w:customStyle="1" w:styleId="DocumentationTok" w:type="character">
     <w:name w:val="DocumentationTok"/>
     <w:basedOn w:val="VerbatimChar"/>
     <w:rPr>
-      <w:color w:val="5e5e5e"/>
-      <w:shd w:val="clear" w:fill="f1f3f5"/>
+      <w:rFonts w:ascii="Consolas" w:hAnsi="Consolas"/>
       <w:i/>
-    </w:rPr>
-  </w:style>
-  <w:style w:type="character" w:customStyle="1" w:styleId="AnnotationTok">
+      <w:color w:val="5E5E5E"/>
+      <w:sz w:val="22"/>
+      <w:shd w:color="auto" w:fill="F1F3F5" w:val="clear"/>
+    </w:rPr>
+  </w:style>
+  <w:style w:customStyle="1" w:styleId="AnnotationTok" w:type="character">
     <w:name w:val="AnnotationTok"/>
     <w:basedOn w:val="VerbatimChar"/>
     <w:rPr>
-      <w:color w:val="5e5e5e"/>
-      <w:shd w:val="clear" w:fill="f1f3f5"/>
-    </w:rPr>
-  </w:style>
-  <w:style w:type="character" w:customStyle="1" w:styleId="CommentVarTok">
+      <w:rFonts w:ascii="Consolas" w:hAnsi="Consolas"/>
+      <w:color w:val="5E5E5E"/>
+      <w:sz w:val="22"/>
+      <w:shd w:color="auto" w:fill="F1F3F5" w:val="clear"/>
+    </w:rPr>
+  </w:style>
+  <w:style w:customStyle="1" w:styleId="CommentVarTok" w:type="character">
     <w:name w:val="CommentVarTok"/>
     <w:basedOn w:val="VerbatimChar"/>
     <w:rPr>
-      <w:color w:val="5e5e5e"/>
-      <w:shd w:val="clear" w:fill="f1f3f5"/>
+      <w:rFonts w:ascii="Consolas" w:hAnsi="Consolas"/>
       <w:i/>
-    </w:rPr>
-  </w:style>
-  <w:style w:type="character" w:customStyle="1" w:styleId="OtherTok">
+      <w:color w:val="5E5E5E"/>
+      <w:sz w:val="22"/>
+      <w:shd w:color="auto" w:fill="F1F3F5" w:val="clear"/>
+    </w:rPr>
+  </w:style>
+  <w:style w:customStyle="1" w:styleId="OtherTok" w:type="character">
     <w:name w:val="OtherTok"/>
     <w:basedOn w:val="VerbatimChar"/>
     <w:rPr>
-      <w:color w:val="003b4f"/>
-      <w:shd w:val="clear" w:fill="f1f3f5"/>
-    </w:rPr>
-  </w:style>
-  <w:style w:type="character" w:customStyle="1" w:styleId="FunctionTok">
+      <w:rFonts w:ascii="Consolas" w:hAnsi="Consolas"/>
+      <w:color w:val="003B4F"/>
+      <w:sz w:val="22"/>
+      <w:shd w:color="auto" w:fill="F1F3F5" w:val="clear"/>
+    </w:rPr>
+  </w:style>
+  <w:style w:customStyle="1" w:styleId="FunctionTok" w:type="character">
     <w:name w:val="FunctionTok"/>
     <w:basedOn w:val="VerbatimChar"/>
     <w:rPr>
-      <w:color w:val="4758ab"/>
-      <w:shd w:val="clear" w:fill="f1f3f5"/>
-    </w:rPr>
-  </w:style>
-  <w:style w:type="character" w:customStyle="1" w:styleId="VariableTok">
+      <w:rFonts w:ascii="Consolas" w:hAnsi="Consolas"/>
+      <w:color w:val="4758AB"/>
+      <w:sz w:val="22"/>
+      <w:shd w:color="auto" w:fill="F1F3F5" w:val="clear"/>
+    </w:rPr>
+  </w:style>
+  <w:style w:customStyle="1" w:styleId="VariableTok" w:type="character">
     <w:name w:val="VariableTok"/>
     <w:basedOn w:val="VerbatimChar"/>
     <w:rPr>
+      <w:rFonts w:ascii="Consolas" w:hAnsi="Consolas"/>
       <w:color w:val="111111"/>
-      <w:shd w:val="clear" w:fill="f1f3f5"/>
-    </w:rPr>
-  </w:style>
-  <w:style w:type="character" w:customStyle="1" w:styleId="ControlFlowTok">
+      <w:sz w:val="22"/>
+      <w:shd w:color="auto" w:fill="F1F3F5" w:val="clear"/>
+    </w:rPr>
+  </w:style>
+  <w:style w:customStyle="1" w:styleId="ControlFlowTok" w:type="character">
     <w:name w:val="ControlFlowTok"/>
     <w:basedOn w:val="VerbatimChar"/>
     <w:rPr>
-      <w:color w:val="003b4f"/>
-      <w:shd w:val="clear" w:fill="f1f3f5"/>
-    </w:rPr>
-  </w:style>
-  <w:style w:type="character" w:customStyle="1" w:styleId="OperatorTok">
+      <w:rFonts w:ascii="Consolas" w:hAnsi="Consolas"/>
+      <w:color w:val="003B4F"/>
+      <w:sz w:val="22"/>
+      <w:shd w:color="auto" w:fill="F1F3F5" w:val="clear"/>
+    </w:rPr>
+  </w:style>
+  <w:style w:customStyle="1" w:styleId="OperatorTok" w:type="character">
     <w:name w:val="OperatorTok"/>
     <w:basedOn w:val="VerbatimChar"/>
     <w:rPr>
-      <w:color w:val="5e5e5e"/>
-      <w:shd w:val="clear" w:fill="f1f3f5"/>
-    </w:rPr>
-  </w:style>
-  <w:style w:type="character" w:customStyle="1" w:styleId="BuiltInTok">
+      <w:rFonts w:ascii="Consolas" w:hAnsi="Consolas"/>
+      <w:color w:val="5E5E5E"/>
+      <w:sz w:val="22"/>
+      <w:shd w:color="auto" w:fill="F1F3F5" w:val="clear"/>
+    </w:rPr>
+  </w:style>
+  <w:style w:customStyle="1" w:styleId="BuiltInTok" w:type="character">
     <w:name w:val="BuiltInTok"/>
     <w:basedOn w:val="VerbatimChar"/>
     <w:rPr>
-      <w:color w:val="003b4f"/>
-      <w:shd w:val="clear" w:fill="f1f3f5"/>
-    </w:rPr>
-  </w:style>
-  <w:style w:type="character" w:customStyle="1" w:styleId="ExtensionTok">
+      <w:rFonts w:ascii="Consolas" w:hAnsi="Consolas"/>
+      <w:color w:val="003B4F"/>
+      <w:sz w:val="22"/>
+      <w:shd w:color="auto" w:fill="F1F3F5" w:val="clear"/>
+    </w:rPr>
+  </w:style>
+  <w:style w:customStyle="1" w:styleId="ExtensionTok" w:type="character">
     <w:name w:val="ExtensionTok"/>
     <w:basedOn w:val="VerbatimChar"/>
     <w:rPr>
-      <w:color w:val="003b4f"/>
-      <w:shd w:val="clear" w:fill="f1f3f5"/>
-    </w:rPr>
-  </w:style>
-  <w:style w:type="character" w:customStyle="1" w:styleId="PreprocessorTok">
+      <w:rFonts w:ascii="Consolas" w:hAnsi="Consolas"/>
+      <w:color w:val="003B4F"/>
+      <w:sz w:val="22"/>
+      <w:shd w:color="auto" w:fill="F1F3F5" w:val="clear"/>
+    </w:rPr>
+  </w:style>
+  <w:style w:customStyle="1" w:styleId="PreprocessorTok" w:type="character">
     <w:name w:val="PreprocessorTok"/>
     <w:basedOn w:val="VerbatimChar"/>
     <w:rPr>
-      <w:color w:val="ad0000"/>
-      <w:shd w:val="clear" w:fill="f1f3f5"/>
-    </w:rPr>
-  </w:style>
-  <w:style w:type="character" w:customStyle="1" w:styleId="AttributeTok">
+      <w:rFonts w:ascii="Consolas" w:hAnsi="Consolas"/>
+      <w:color w:val="AD0000"/>
+      <w:sz w:val="22"/>
+      <w:shd w:color="auto" w:fill="F1F3F5" w:val="clear"/>
+    </w:rPr>
+  </w:style>
+  <w:style w:customStyle="1" w:styleId="AttributeTok" w:type="character">
     <w:name w:val="AttributeTok"/>
     <w:basedOn w:val="VerbatimChar"/>
     <w:rPr>
+      <w:rFonts w:ascii="Consolas" w:hAnsi="Consolas"/>
       <w:color w:val="657422"/>
-      <w:shd w:val="clear" w:fill="f1f3f5"/>
-    </w:rPr>
-  </w:style>
-  <w:style w:type="character" w:customStyle="1" w:styleId="RegionMarkerTok">
+      <w:sz w:val="22"/>
+      <w:shd w:color="auto" w:fill="F1F3F5" w:val="clear"/>
+    </w:rPr>
+  </w:style>
+  <w:style w:customStyle="1" w:styleId="RegionMarkerTok" w:type="character">
     <w:name w:val="RegionMarkerTok"/>
     <w:basedOn w:val="VerbatimChar"/>
     <w:rPr>
-      <w:color w:val="003b4f"/>
-      <w:shd w:val="clear" w:fill="f1f3f5"/>
-    </w:rPr>
-  </w:style>
-  <w:style w:type="character" w:customStyle="1" w:styleId="InformationTok">
+      <w:rFonts w:ascii="Consolas" w:hAnsi="Consolas"/>
+      <w:color w:val="003B4F"/>
+      <w:sz w:val="22"/>
+      <w:shd w:color="auto" w:fill="F1F3F5" w:val="clear"/>
+    </w:rPr>
+  </w:style>
+  <w:style w:customStyle="1" w:styleId="InformationTok" w:type="character">
     <w:name w:val="InformationTok"/>
     <w:basedOn w:val="VerbatimChar"/>
     <w:rPr>
-      <w:color w:val="5e5e5e"/>
-      <w:shd w:val="clear" w:fill="f1f3f5"/>
-    </w:rPr>
-  </w:style>
-  <w:style w:type="character" w:customStyle="1" w:styleId="WarningTok">
+      <w:rFonts w:ascii="Consolas" w:hAnsi="Consolas"/>
+      <w:color w:val="5E5E5E"/>
+      <w:sz w:val="22"/>
+      <w:shd w:color="auto" w:fill="F1F3F5" w:val="clear"/>
+    </w:rPr>
+  </w:style>
+  <w:style w:customStyle="1" w:styleId="WarningTok" w:type="character">
     <w:name w:val="WarningTok"/>
     <w:basedOn w:val="VerbatimChar"/>
     <w:rPr>
-      <w:color w:val="5e5e5e"/>
-      <w:shd w:val="clear" w:fill="f1f3f5"/>
+      <w:rFonts w:ascii="Consolas" w:hAnsi="Consolas"/>
       <w:i/>
-    </w:rPr>
-  </w:style>
-  <w:style w:type="character" w:customStyle="1" w:styleId="AlertTok">
+      <w:color w:val="5E5E5E"/>
+      <w:sz w:val="22"/>
+      <w:shd w:color="auto" w:fill="F1F3F5" w:val="clear"/>
+    </w:rPr>
+  </w:style>
+  <w:style w:customStyle="1" w:styleId="AlertTok" w:type="character">
     <w:name w:val="AlertTok"/>
     <w:basedOn w:val="VerbatimChar"/>
     <w:rPr>
-      <w:color w:val="ad0000"/>
-      <w:shd w:val="clear" w:fill="f1f3f5"/>
-    </w:rPr>
-  </w:style>
-  <w:style w:type="character" w:customStyle="1" w:styleId="ErrorTok">
+      <w:rFonts w:ascii="Consolas" w:hAnsi="Consolas"/>
+      <w:color w:val="AD0000"/>
+      <w:sz w:val="22"/>
+      <w:shd w:color="auto" w:fill="F1F3F5" w:val="clear"/>
+    </w:rPr>
+  </w:style>
+  <w:style w:customStyle="1" w:styleId="ErrorTok" w:type="character">
     <w:name w:val="ErrorTok"/>
     <w:basedOn w:val="VerbatimChar"/>
     <w:rPr>
-      <w:color w:val="ad0000"/>
-      <w:shd w:val="clear" w:fill="f1f3f5"/>
-    </w:rPr>
-  </w:style>
-  <w:style w:type="character" w:customStyle="1" w:styleId="NormalTok">
+      <w:rFonts w:ascii="Consolas" w:hAnsi="Consolas"/>
+      <w:color w:val="AD0000"/>
+      <w:sz w:val="22"/>
+      <w:shd w:color="auto" w:fill="F1F3F5" w:val="clear"/>
+    </w:rPr>
+  </w:style>
+  <w:style w:customStyle="1" w:styleId="NormalTok" w:type="character">
     <w:name w:val="NormalTok"/>
     <w:basedOn w:val="VerbatimChar"/>
     <w:rPr>
-      <w:color w:val="003b4f"/>
-      <w:shd w:val="clear" w:fill="f1f3f5"/>
+      <w:rFonts w:ascii="Consolas" w:hAnsi="Consolas"/>
+      <w:color w:val="003B4F"/>
+      <w:sz w:val="22"/>
+      <w:shd w:color="auto" w:fill="F1F3F5" w:val="clear"/>
     </w:rPr>
   </w:style>
 </w:styles>

</xml_diff>

<commit_message>
dump pdf and use html
</commit_message>
<xml_diff>
--- a/reporte_group_user.docx
+++ b/reporte_group_user.docx
@@ -617,7 +617,7 @@
                     <a:graphicData uri="http://schemas.openxmlformats.org/drawingml/2006/picture">
                       <pic:pic>
                         <pic:nvPicPr>
-                          <pic:cNvPr descr="reporte_group_user_files/figure-docx/unnamed-chunk-9-1.png" id="25" name="Picture"/>
+                          <pic:cNvPr descr="reporte_group_user_files/figure-docx/unnamed-chunk-8-1.png" id="25" name="Picture"/>
                           <pic:cNvPicPr>
                             <a:picLocks noChangeArrowheads="1" noChangeAspect="1"/>
                           </pic:cNvPicPr>
@@ -699,7 +699,7 @@
                     <a:graphicData uri="http://schemas.openxmlformats.org/drawingml/2006/picture">
                       <pic:pic>
                         <pic:nvPicPr>
-                          <pic:cNvPr descr="reporte_group_user_files/figure-docx/unnamed-chunk-10-1.png" id="29" name="Picture"/>
+                          <pic:cNvPr descr="reporte_group_user_files/figure-docx/unnamed-chunk-9-1.png" id="29" name="Picture"/>
                           <pic:cNvPicPr>
                             <a:picLocks noChangeArrowheads="1" noChangeAspect="1"/>
                           </pic:cNvPicPr>

</xml_diff>